<commit_message>
rewrite document and algorithm, add Permutation
</commit_message>
<xml_diff>
--- a/Chapter-7-CombinatorialMathematics/doc/Combination.docx
+++ b/Chapter-7-CombinatorialMathematics/doc/Combination.docx
@@ -111,6 +111,38 @@
             <w:rFonts w:ascii="Cambria Math" w:eastAsia="宋体" w:hAnsi="Cambria Math" w:cs="Times New Roman"/>
           </w:rPr>
           <m:t>A={</m:t>
+        </m:r>
+        <m:sSub>
+          <m:sSubPr>
+            <m:ctrlPr>
+              <w:rPr>
+                <w:rFonts w:ascii="Cambria Math" w:eastAsia="宋体" w:hAnsi="Cambria Math" w:cs="Times New Roman"/>
+                <w:i/>
+              </w:rPr>
+            </m:ctrlPr>
+          </m:sSubPr>
+          <m:e>
+            <m:r>
+              <w:rPr>
+                <w:rFonts w:ascii="Cambria Math" w:eastAsia="宋体" w:hAnsi="Cambria Math" w:cs="Times New Roman"/>
+              </w:rPr>
+              <m:t>a</m:t>
+            </m:r>
+          </m:e>
+          <m:sub>
+            <m:r>
+              <w:rPr>
+                <w:rFonts w:ascii="Cambria Math" w:eastAsia="宋体" w:hAnsi="Cambria Math" w:cs="Times New Roman"/>
+              </w:rPr>
+              <m:t>0</m:t>
+            </m:r>
+          </m:sub>
+        </m:sSub>
+        <m:r>
+          <w:rPr>
+            <w:rFonts w:ascii="Cambria Math" w:eastAsia="宋体" w:hAnsi="Cambria Math" w:cs="Times New Roman"/>
+          </w:rPr>
+          <m:t xml:space="preserve">, </m:t>
         </m:r>
         <m:sSub>
           <m:sSubPr>
@@ -174,6 +206,328 @@
           <w:rPr>
             <w:rFonts w:ascii="Cambria Math" w:eastAsia="宋体" w:hAnsi="Cambria Math" w:cs="Times New Roman"/>
           </w:rPr>
+          <m:t xml:space="preserve">, …, </m:t>
+        </m:r>
+        <m:sSub>
+          <m:sSubPr>
+            <m:ctrlPr>
+              <w:rPr>
+                <w:rFonts w:ascii="Cambria Math" w:eastAsia="宋体" w:hAnsi="Cambria Math" w:cs="Times New Roman"/>
+                <w:i/>
+              </w:rPr>
+            </m:ctrlPr>
+          </m:sSubPr>
+          <m:e>
+            <m:r>
+              <w:rPr>
+                <w:rFonts w:ascii="Cambria Math" w:eastAsia="宋体" w:hAnsi="Cambria Math" w:cs="Times New Roman"/>
+              </w:rPr>
+              <m:t>a</m:t>
+            </m:r>
+          </m:e>
+          <m:sub>
+            <m:r>
+              <w:rPr>
+                <w:rFonts w:ascii="Cambria Math" w:eastAsia="宋体" w:hAnsi="Cambria Math" w:cs="Times New Roman"/>
+              </w:rPr>
+              <m:t>n</m:t>
+            </m:r>
+            <m:r>
+              <w:rPr>
+                <w:rFonts w:ascii="Cambria Math" w:eastAsia="宋体" w:hAnsi="Cambria Math" w:cs="Times New Roman"/>
+              </w:rPr>
+              <m:t>-1</m:t>
+            </m:r>
+          </m:sub>
+        </m:sSub>
+        <m:r>
+          <w:rPr>
+            <w:rFonts w:ascii="Cambria Math" w:eastAsia="宋体" w:hAnsi="Cambria Math" w:cs="Times New Roman" w:hint="eastAsia"/>
+          </w:rPr>
+          <m:t>}</m:t>
+        </m:r>
+      </m:oMath>
+      <w:r>
+        <w:rPr>
+          <w:rFonts w:ascii="Cambria Math" w:eastAsia="宋体" w:hAnsi="Cambria Math" w:cs="Times New Roman" w:hint="eastAsia"/>
+        </w:rPr>
+        <w:t>中任意取</w:t>
+      </w:r>
+      <m:oMath>
+        <m:r>
+          <w:rPr>
+            <w:rFonts w:ascii="Cambria Math" w:eastAsia="宋体" w:hAnsi="Cambria Math" w:cs="Times New Roman"/>
+          </w:rPr>
+          <m:t>m</m:t>
+        </m:r>
+      </m:oMath>
+      <w:r>
+        <w:rPr>
+          <w:rFonts w:ascii="Cambria Math" w:eastAsia="宋体" w:hAnsi="Cambria Math" w:cs="Times New Roman" w:hint="eastAsia"/>
+        </w:rPr>
+        <w:t>个元素</w:t>
+      </w:r>
+      <w:r>
+        <w:rPr>
+          <w:rFonts w:ascii="Cambria Math" w:eastAsia="宋体" w:hAnsi="Cambria Math" w:cs="Times New Roman" w:hint="eastAsia"/>
+        </w:rPr>
+        <w:t>（</w:t>
+      </w:r>
+      <m:oMath>
+        <m:r>
+          <w:rPr>
+            <w:rFonts w:ascii="Cambria Math" w:eastAsia="宋体" w:hAnsi="Cambria Math" w:cs="Times New Roman"/>
+          </w:rPr>
+          <m:t>m≤n</m:t>
+        </m:r>
+      </m:oMath>
+      <w:r>
+        <w:rPr>
+          <w:rFonts w:ascii="Cambria Math" w:eastAsia="宋体" w:hAnsi="Cambria Math" w:cs="Times New Roman" w:hint="eastAsia"/>
+        </w:rPr>
+        <w:t>，</w:t>
+      </w:r>
+      <m:oMath>
+        <m:r>
+          <w:rPr>
+            <w:rFonts w:ascii="Cambria Math" w:eastAsia="宋体" w:hAnsi="Cambria Math" w:cs="Times New Roman"/>
+          </w:rPr>
+          <m:t>m</m:t>
+        </m:r>
+      </m:oMath>
+      <w:r>
+        <w:rPr>
+          <w:rFonts w:ascii="Cambria Math" w:eastAsia="宋体" w:hAnsi="Cambria Math" w:cs="Times New Roman" w:hint="eastAsia"/>
+        </w:rPr>
+        <w:t>和</w:t>
+      </w:r>
+      <m:oMath>
+        <m:r>
+          <w:rPr>
+            <w:rFonts w:ascii="Cambria Math" w:eastAsia="宋体" w:hAnsi="Cambria Math" w:cs="Times New Roman"/>
+          </w:rPr>
+          <m:t>n</m:t>
+        </m:r>
+      </m:oMath>
+      <w:r>
+        <w:rPr>
+          <w:rFonts w:ascii="Cambria Math" w:eastAsia="宋体" w:hAnsi="Cambria Math" w:cs="Times New Roman" w:hint="eastAsia"/>
+        </w:rPr>
+        <w:t>都是自然数）</w:t>
+      </w:r>
+      <w:r>
+        <w:rPr>
+          <w:rFonts w:ascii="Cambria Math" w:eastAsia="宋体" w:hAnsi="Cambria Math" w:cs="Times New Roman" w:hint="eastAsia"/>
+        </w:rPr>
+        <w:t>的</w:t>
+      </w:r>
+      <w:r>
+        <w:rPr>
+          <w:rFonts w:ascii="Cambria Math" w:eastAsia="宋体" w:hAnsi="Cambria Math" w:cs="Times New Roman" w:hint="eastAsia"/>
+        </w:rPr>
+        <w:t>所有</w:t>
+      </w:r>
+      <w:r>
+        <w:rPr>
+          <w:rFonts w:ascii="Cambria Math" w:eastAsia="宋体" w:hAnsi="Cambria Math" w:cs="Times New Roman" w:hint="eastAsia"/>
+        </w:rPr>
+        <w:t>组合</w:t>
+      </w:r>
+      <w:r>
+        <w:rPr>
+          <w:rFonts w:ascii="Cambria Math" w:eastAsia="宋体" w:hAnsi="Cambria Math" w:cs="Times New Roman" w:hint="eastAsia"/>
+        </w:rPr>
+        <w:t>。</w:t>
+      </w:r>
+    </w:p>
+    <w:p>
+      <w:pPr>
+        <w:rPr>
+          <w:rFonts w:ascii="Cambria Math" w:eastAsia="宋体" w:hAnsi="Cambria Math" w:cs="Times New Roman"/>
+        </w:rPr>
+      </w:pPr>
+    </w:p>
+    <w:p>
+      <w:pPr>
+        <w:rPr>
+          <w:rFonts w:ascii="Cambria Math" w:eastAsia="宋体" w:hAnsi="Cambria Math" w:cs="Times New Roman"/>
+        </w:rPr>
+      </w:pPr>
+      <w:r>
+        <w:rPr>
+          <w:rFonts w:ascii="Cambria Math" w:eastAsia="宋体" w:hAnsi="Cambria Math" w:cs="Times New Roman"/>
+        </w:rPr>
+        <w:t>解法：</w:t>
+      </w:r>
+    </w:p>
+    <w:p>
+      <w:pPr>
+        <w:ind w:firstLineChars="200" w:firstLine="420"/>
+        <w:rPr>
+          <w:rFonts w:ascii="Cambria Math" w:eastAsia="宋体" w:hAnsi="Cambria Math" w:cs="Times New Roman"/>
+        </w:rPr>
+      </w:pPr>
+      <w:r>
+        <w:rPr>
+          <w:rFonts w:ascii="Cambria Math" w:eastAsia="宋体" w:hAnsi="Cambria Math" w:cs="Times New Roman" w:hint="eastAsia"/>
+        </w:rPr>
+        <w:t>本文</w:t>
+      </w:r>
+      <w:r>
+        <w:rPr>
+          <w:rFonts w:ascii="Cambria Math" w:eastAsia="宋体" w:hAnsi="Cambria Math" w:cs="Times New Roman" w:hint="eastAsia"/>
+        </w:rPr>
+        <w:t>末尾</w:t>
+      </w:r>
+      <w:r>
+        <w:rPr>
+          <w:rFonts w:ascii="Cambria Math" w:eastAsia="宋体" w:hAnsi="Cambria Math" w:cs="Times New Roman" w:hint="eastAsia"/>
+        </w:rPr>
+        <w:t>列了很多关于组合算法</w:t>
+      </w:r>
+      <w:r>
+        <w:rPr>
+          <w:rFonts w:ascii="Cambria Math" w:eastAsia="宋体" w:hAnsi="Cambria Math" w:cs="Times New Roman" w:hint="eastAsia"/>
+        </w:rPr>
+        <w:t>的文献。</w:t>
+      </w:r>
+      <w:r>
+        <w:rPr>
+          <w:rFonts w:ascii="Cambria Math" w:eastAsia="宋体" w:hAnsi="Cambria Math" w:cs="Times New Roman" w:hint="eastAsia"/>
+        </w:rPr>
+        <w:t>本文</w:t>
+      </w:r>
+      <w:r>
+        <w:rPr>
+          <w:rFonts w:ascii="Cambria Math" w:eastAsia="宋体" w:hAnsi="Cambria Math" w:cs="Times New Roman" w:hint="eastAsia"/>
+        </w:rPr>
+        <w:t>介绍一种简单易记的算法。</w:t>
+      </w:r>
+      <w:r>
+        <w:rPr>
+          <w:rFonts w:ascii="Cambria Math" w:eastAsia="宋体" w:hAnsi="Cambria Math" w:cs="Times New Roman" w:hint="eastAsia"/>
+        </w:rPr>
+        <w:t>从</w:t>
+      </w:r>
+      <w:r>
+        <w:rPr>
+          <w:rFonts w:ascii="Cambria Math" w:eastAsia="宋体" w:hAnsi="Cambria Math" w:cs="Times New Roman" w:hint="eastAsia"/>
+        </w:rPr>
+        <w:t>5</w:t>
+      </w:r>
+      <w:r>
+        <w:rPr>
+          <w:rFonts w:ascii="Cambria Math" w:eastAsia="宋体" w:hAnsi="Cambria Math" w:cs="Times New Roman" w:hint="eastAsia"/>
+        </w:rPr>
+        <w:t>个数字</w:t>
+      </w:r>
+      <w:r>
+        <w:rPr>
+          <w:rFonts w:ascii="Cambria Math" w:eastAsia="宋体" w:hAnsi="Cambria Math" w:cs="Times New Roman" w:hint="eastAsia"/>
+        </w:rPr>
+        <w:t>的集合</w:t>
+      </w:r>
+      <m:oMath>
+        <m:r>
+          <w:rPr>
+            <w:rFonts w:ascii="Cambria Math" w:eastAsia="宋体" w:hAnsi="Cambria Math" w:cs="Times New Roman"/>
+          </w:rPr>
+          <m:t>A={</m:t>
+        </m:r>
+        <m:sSub>
+          <m:sSubPr>
+            <m:ctrlPr>
+              <w:rPr>
+                <w:rFonts w:ascii="Cambria Math" w:eastAsia="宋体" w:hAnsi="Cambria Math" w:cs="Times New Roman"/>
+                <w:i/>
+              </w:rPr>
+            </m:ctrlPr>
+          </m:sSubPr>
+          <m:e>
+            <m:r>
+              <w:rPr>
+                <w:rFonts w:ascii="Cambria Math" w:eastAsia="宋体" w:hAnsi="Cambria Math" w:cs="Times New Roman"/>
+              </w:rPr>
+              <m:t>a</m:t>
+            </m:r>
+          </m:e>
+          <m:sub>
+            <m:r>
+              <w:rPr>
+                <w:rFonts w:ascii="Cambria Math" w:eastAsia="宋体" w:hAnsi="Cambria Math" w:cs="Times New Roman"/>
+              </w:rPr>
+              <m:t>0</m:t>
+            </m:r>
+          </m:sub>
+        </m:sSub>
+        <m:r>
+          <w:rPr>
+            <w:rFonts w:ascii="Cambria Math" w:eastAsia="宋体" w:hAnsi="Cambria Math" w:cs="Times New Roman"/>
+          </w:rPr>
+          <m:t xml:space="preserve">, </m:t>
+        </m:r>
+        <m:sSub>
+          <m:sSubPr>
+            <m:ctrlPr>
+              <w:rPr>
+                <w:rFonts w:ascii="Cambria Math" w:eastAsia="宋体" w:hAnsi="Cambria Math" w:cs="Times New Roman"/>
+                <w:i/>
+              </w:rPr>
+            </m:ctrlPr>
+          </m:sSubPr>
+          <m:e>
+            <m:r>
+              <w:rPr>
+                <w:rFonts w:ascii="Cambria Math" w:eastAsia="宋体" w:hAnsi="Cambria Math" w:cs="Times New Roman"/>
+              </w:rPr>
+              <m:t>a</m:t>
+            </m:r>
+          </m:e>
+          <m:sub>
+            <m:r>
+              <w:rPr>
+                <w:rFonts w:ascii="Cambria Math" w:eastAsia="宋体" w:hAnsi="Cambria Math" w:cs="Times New Roman"/>
+              </w:rPr>
+              <m:t>1</m:t>
+            </m:r>
+          </m:sub>
+        </m:sSub>
+        <m:r>
+          <w:rPr>
+            <w:rFonts w:ascii="Cambria Math" w:eastAsia="宋体" w:hAnsi="Cambria Math" w:cs="Times New Roman"/>
+          </w:rPr>
+          <m:t xml:space="preserve">, </m:t>
+        </m:r>
+        <m:sSub>
+          <m:sSubPr>
+            <m:ctrlPr>
+              <w:rPr>
+                <w:rFonts w:ascii="Cambria Math" w:eastAsia="宋体" w:hAnsi="Cambria Math" w:cs="Times New Roman"/>
+                <w:i/>
+              </w:rPr>
+            </m:ctrlPr>
+          </m:sSubPr>
+          <m:e>
+            <m:r>
+              <w:rPr>
+                <w:rFonts w:ascii="Cambria Math" w:eastAsia="宋体" w:hAnsi="Cambria Math" w:cs="Times New Roman"/>
+              </w:rPr>
+              <m:t>a</m:t>
+            </m:r>
+          </m:e>
+          <m:sub>
+            <m:r>
+              <w:rPr>
+                <w:rFonts w:ascii="Cambria Math" w:eastAsia="宋体" w:hAnsi="Cambria Math" w:cs="Times New Roman"/>
+              </w:rPr>
+              <m:t>2</m:t>
+            </m:r>
+          </m:sub>
+        </m:sSub>
+        <m:r>
+          <w:rPr>
+            <w:rFonts w:ascii="Cambria Math" w:eastAsia="宋体" w:hAnsi="Cambria Math" w:cs="Times New Roman"/>
+          </w:rPr>
           <m:t xml:space="preserve">, </m:t>
         </m:r>
         <m:sSub>
@@ -206,286 +560,6 @@
           <w:rPr>
             <w:rFonts w:ascii="Cambria Math" w:eastAsia="宋体" w:hAnsi="Cambria Math" w:cs="Times New Roman"/>
           </w:rPr>
-          <m:t xml:space="preserve">, …, </m:t>
-        </m:r>
-        <m:sSub>
-          <m:sSubPr>
-            <m:ctrlPr>
-              <w:rPr>
-                <w:rFonts w:ascii="Cambria Math" w:eastAsia="宋体" w:hAnsi="Cambria Math" w:cs="Times New Roman"/>
-                <w:i/>
-              </w:rPr>
-            </m:ctrlPr>
-          </m:sSubPr>
-          <m:e>
-            <m:r>
-              <w:rPr>
-                <w:rFonts w:ascii="Cambria Math" w:eastAsia="宋体" w:hAnsi="Cambria Math" w:cs="Times New Roman"/>
-              </w:rPr>
-              <m:t>a</m:t>
-            </m:r>
-          </m:e>
-          <m:sub>
-            <m:r>
-              <w:rPr>
-                <w:rFonts w:ascii="Cambria Math" w:eastAsia="宋体" w:hAnsi="Cambria Math" w:cs="Times New Roman"/>
-              </w:rPr>
-              <m:t>n</m:t>
-            </m:r>
-          </m:sub>
-        </m:sSub>
-        <m:r>
-          <w:rPr>
-            <w:rFonts w:ascii="Cambria Math" w:eastAsia="宋体" w:hAnsi="Cambria Math" w:cs="Times New Roman" w:hint="eastAsia"/>
-          </w:rPr>
-          <m:t>}</m:t>
-        </m:r>
-      </m:oMath>
-      <w:r>
-        <w:rPr>
-          <w:rFonts w:ascii="Cambria Math" w:eastAsia="宋体" w:hAnsi="Cambria Math" w:cs="Times New Roman" w:hint="eastAsia"/>
-        </w:rPr>
-        <w:t>中任意取</w:t>
-      </w:r>
-      <m:oMath>
-        <m:r>
-          <w:rPr>
-            <w:rFonts w:ascii="Cambria Math" w:eastAsia="宋体" w:hAnsi="Cambria Math" w:cs="Times New Roman"/>
-          </w:rPr>
-          <m:t>m</m:t>
-        </m:r>
-      </m:oMath>
-      <w:r>
-        <w:rPr>
-          <w:rFonts w:ascii="Cambria Math" w:eastAsia="宋体" w:hAnsi="Cambria Math" w:cs="Times New Roman" w:hint="eastAsia"/>
-        </w:rPr>
-        <w:t>个元素</w:t>
-      </w:r>
-      <w:r>
-        <w:rPr>
-          <w:rFonts w:ascii="Cambria Math" w:eastAsia="宋体" w:hAnsi="Cambria Math" w:cs="Times New Roman" w:hint="eastAsia"/>
-        </w:rPr>
-        <w:t>（</w:t>
-      </w:r>
-      <m:oMath>
-        <m:r>
-          <w:rPr>
-            <w:rFonts w:ascii="Cambria Math" w:eastAsia="宋体" w:hAnsi="Cambria Math" w:cs="Times New Roman"/>
-          </w:rPr>
-          <m:t>m≤n</m:t>
-        </m:r>
-      </m:oMath>
-      <w:r>
-        <w:rPr>
-          <w:rFonts w:ascii="Cambria Math" w:eastAsia="宋体" w:hAnsi="Cambria Math" w:cs="Times New Roman" w:hint="eastAsia"/>
-        </w:rPr>
-        <w:t>，</w:t>
-      </w:r>
-      <m:oMath>
-        <m:r>
-          <w:rPr>
-            <w:rFonts w:ascii="Cambria Math" w:eastAsia="宋体" w:hAnsi="Cambria Math" w:cs="Times New Roman"/>
-          </w:rPr>
-          <m:t>m</m:t>
-        </m:r>
-      </m:oMath>
-      <w:r>
-        <w:rPr>
-          <w:rFonts w:ascii="Cambria Math" w:eastAsia="宋体" w:hAnsi="Cambria Math" w:cs="Times New Roman" w:hint="eastAsia"/>
-        </w:rPr>
-        <w:t>和</w:t>
-      </w:r>
-      <m:oMath>
-        <m:r>
-          <w:rPr>
-            <w:rFonts w:ascii="Cambria Math" w:eastAsia="宋体" w:hAnsi="Cambria Math" w:cs="Times New Roman"/>
-          </w:rPr>
-          <m:t>n</m:t>
-        </m:r>
-      </m:oMath>
-      <w:r>
-        <w:rPr>
-          <w:rFonts w:ascii="Cambria Math" w:eastAsia="宋体" w:hAnsi="Cambria Math" w:cs="Times New Roman" w:hint="eastAsia"/>
-        </w:rPr>
-        <w:t>都是自然数）</w:t>
-      </w:r>
-      <w:r>
-        <w:rPr>
-          <w:rFonts w:ascii="Cambria Math" w:eastAsia="宋体" w:hAnsi="Cambria Math" w:cs="Times New Roman" w:hint="eastAsia"/>
-        </w:rPr>
-        <w:t>的</w:t>
-      </w:r>
-      <w:r>
-        <w:rPr>
-          <w:rFonts w:ascii="Cambria Math" w:eastAsia="宋体" w:hAnsi="Cambria Math" w:cs="Times New Roman" w:hint="eastAsia"/>
-        </w:rPr>
-        <w:t>所有</w:t>
-      </w:r>
-      <w:r>
-        <w:rPr>
-          <w:rFonts w:ascii="Cambria Math" w:eastAsia="宋体" w:hAnsi="Cambria Math" w:cs="Times New Roman" w:hint="eastAsia"/>
-        </w:rPr>
-        <w:t>组合</w:t>
-      </w:r>
-      <w:r>
-        <w:rPr>
-          <w:rFonts w:ascii="Cambria Math" w:eastAsia="宋体" w:hAnsi="Cambria Math" w:cs="Times New Roman" w:hint="eastAsia"/>
-        </w:rPr>
-        <w:t>。</w:t>
-      </w:r>
-    </w:p>
-    <w:p>
-      <w:pPr>
-        <w:rPr>
-          <w:rFonts w:ascii="Cambria Math" w:eastAsia="宋体" w:hAnsi="Cambria Math" w:cs="Times New Roman"/>
-        </w:rPr>
-      </w:pPr>
-    </w:p>
-    <w:p>
-      <w:pPr>
-        <w:rPr>
-          <w:rFonts w:ascii="Cambria Math" w:eastAsia="宋体" w:hAnsi="Cambria Math" w:cs="Times New Roman"/>
-        </w:rPr>
-      </w:pPr>
-      <w:r>
-        <w:rPr>
-          <w:rFonts w:ascii="Cambria Math" w:eastAsia="宋体" w:hAnsi="Cambria Math" w:cs="Times New Roman"/>
-        </w:rPr>
-        <w:t>解法：</w:t>
-      </w:r>
-    </w:p>
-    <w:p>
-      <w:pPr>
-        <w:ind w:firstLineChars="200" w:firstLine="420"/>
-        <w:rPr>
-          <w:rFonts w:ascii="Cambria Math" w:eastAsia="宋体" w:hAnsi="Cambria Math" w:cs="Times New Roman"/>
-        </w:rPr>
-      </w:pPr>
-      <w:r>
-        <w:rPr>
-          <w:rFonts w:ascii="Cambria Math" w:eastAsia="宋体" w:hAnsi="Cambria Math" w:cs="Times New Roman" w:hint="eastAsia"/>
-        </w:rPr>
-        <w:t>从</w:t>
-      </w:r>
-      <w:r>
-        <w:rPr>
-          <w:rFonts w:ascii="Cambria Math" w:eastAsia="宋体" w:hAnsi="Cambria Math" w:cs="Times New Roman" w:hint="eastAsia"/>
-        </w:rPr>
-        <w:t>5</w:t>
-      </w:r>
-      <w:r>
-        <w:rPr>
-          <w:rFonts w:ascii="Cambria Math" w:eastAsia="宋体" w:hAnsi="Cambria Math" w:cs="Times New Roman" w:hint="eastAsia"/>
-        </w:rPr>
-        <w:t>个数字</w:t>
-      </w:r>
-      <w:r>
-        <w:rPr>
-          <w:rFonts w:ascii="Cambria Math" w:eastAsia="宋体" w:hAnsi="Cambria Math" w:cs="Times New Roman" w:hint="eastAsia"/>
-        </w:rPr>
-        <w:t>的集合</w:t>
-      </w:r>
-      <m:oMath>
-        <m:r>
-          <w:rPr>
-            <w:rFonts w:ascii="Cambria Math" w:eastAsia="宋体" w:hAnsi="Cambria Math" w:cs="Times New Roman"/>
-          </w:rPr>
-          <m:t>A={</m:t>
-        </m:r>
-        <m:sSub>
-          <m:sSubPr>
-            <m:ctrlPr>
-              <w:rPr>
-                <w:rFonts w:ascii="Cambria Math" w:eastAsia="宋体" w:hAnsi="Cambria Math" w:cs="Times New Roman"/>
-                <w:i/>
-              </w:rPr>
-            </m:ctrlPr>
-          </m:sSubPr>
-          <m:e>
-            <m:r>
-              <w:rPr>
-                <w:rFonts w:ascii="Cambria Math" w:eastAsia="宋体" w:hAnsi="Cambria Math" w:cs="Times New Roman"/>
-              </w:rPr>
-              <m:t>a</m:t>
-            </m:r>
-          </m:e>
-          <m:sub>
-            <m:r>
-              <w:rPr>
-                <w:rFonts w:ascii="Cambria Math" w:eastAsia="宋体" w:hAnsi="Cambria Math" w:cs="Times New Roman"/>
-              </w:rPr>
-              <m:t>1</m:t>
-            </m:r>
-          </m:sub>
-        </m:sSub>
-        <m:r>
-          <w:rPr>
-            <w:rFonts w:ascii="Cambria Math" w:eastAsia="宋体" w:hAnsi="Cambria Math" w:cs="Times New Roman"/>
-          </w:rPr>
-          <m:t xml:space="preserve">, </m:t>
-        </m:r>
-        <m:sSub>
-          <m:sSubPr>
-            <m:ctrlPr>
-              <w:rPr>
-                <w:rFonts w:ascii="Cambria Math" w:eastAsia="宋体" w:hAnsi="Cambria Math" w:cs="Times New Roman"/>
-                <w:i/>
-              </w:rPr>
-            </m:ctrlPr>
-          </m:sSubPr>
-          <m:e>
-            <m:r>
-              <w:rPr>
-                <w:rFonts w:ascii="Cambria Math" w:eastAsia="宋体" w:hAnsi="Cambria Math" w:cs="Times New Roman"/>
-              </w:rPr>
-              <m:t>a</m:t>
-            </m:r>
-          </m:e>
-          <m:sub>
-            <m:r>
-              <w:rPr>
-                <w:rFonts w:ascii="Cambria Math" w:eastAsia="宋体" w:hAnsi="Cambria Math" w:cs="Times New Roman"/>
-              </w:rPr>
-              <m:t>2</m:t>
-            </m:r>
-          </m:sub>
-        </m:sSub>
-        <m:r>
-          <w:rPr>
-            <w:rFonts w:ascii="Cambria Math" w:eastAsia="宋体" w:hAnsi="Cambria Math" w:cs="Times New Roman"/>
-          </w:rPr>
-          <m:t xml:space="preserve">, </m:t>
-        </m:r>
-        <m:sSub>
-          <m:sSubPr>
-            <m:ctrlPr>
-              <w:rPr>
-                <w:rFonts w:ascii="Cambria Math" w:eastAsia="宋体" w:hAnsi="Cambria Math" w:cs="Times New Roman"/>
-                <w:i/>
-              </w:rPr>
-            </m:ctrlPr>
-          </m:sSubPr>
-          <m:e>
-            <m:r>
-              <w:rPr>
-                <w:rFonts w:ascii="Cambria Math" w:eastAsia="宋体" w:hAnsi="Cambria Math" w:cs="Times New Roman"/>
-              </w:rPr>
-              <m:t>a</m:t>
-            </m:r>
-          </m:e>
-          <m:sub>
-            <m:r>
-              <w:rPr>
-                <w:rFonts w:ascii="Cambria Math" w:eastAsia="宋体" w:hAnsi="Cambria Math" w:cs="Times New Roman"/>
-              </w:rPr>
-              <m:t>3</m:t>
-            </m:r>
-          </m:sub>
-        </m:sSub>
-        <m:r>
-          <w:rPr>
-            <w:rFonts w:ascii="Cambria Math" w:eastAsia="宋体" w:hAnsi="Cambria Math" w:cs="Times New Roman"/>
-          </w:rPr>
           <m:t xml:space="preserve">, </m:t>
         </m:r>
         <m:sSub>
@@ -511,38 +585,6 @@
                 <w:rFonts w:ascii="Cambria Math" w:eastAsia="宋体" w:hAnsi="Cambria Math" w:cs="Times New Roman"/>
               </w:rPr>
               <m:t>4</m:t>
-            </m:r>
-          </m:sub>
-        </m:sSub>
-        <m:r>
-          <w:rPr>
-            <w:rFonts w:ascii="Cambria Math" w:eastAsia="宋体" w:hAnsi="Cambria Math" w:cs="Times New Roman"/>
-          </w:rPr>
-          <m:t xml:space="preserve">, </m:t>
-        </m:r>
-        <m:sSub>
-          <m:sSubPr>
-            <m:ctrlPr>
-              <w:rPr>
-                <w:rFonts w:ascii="Cambria Math" w:eastAsia="宋体" w:hAnsi="Cambria Math" w:cs="Times New Roman"/>
-                <w:i/>
-              </w:rPr>
-            </m:ctrlPr>
-          </m:sSubPr>
-          <m:e>
-            <m:r>
-              <w:rPr>
-                <w:rFonts w:ascii="Cambria Math" w:eastAsia="宋体" w:hAnsi="Cambria Math" w:cs="Times New Roman"/>
-              </w:rPr>
-              <m:t>a</m:t>
-            </m:r>
-          </m:e>
-          <m:sub>
-            <m:r>
-              <w:rPr>
-                <w:rFonts w:ascii="Cambria Math" w:eastAsia="宋体" w:hAnsi="Cambria Math" w:cs="Times New Roman"/>
-              </w:rPr>
-              <m:t>5</m:t>
             </m:r>
           </m:sub>
         </m:sSub>
@@ -897,7 +939,103 @@
             <w:rPr>
               <w:rFonts w:ascii="Cambria Math" w:eastAsia="宋体" w:hAnsi="Cambria Math" w:cs="Times New Roman"/>
             </w:rPr>
-            <m:t xml:space="preserve"> -&gt; {1, 2, 3}</m:t>
+            <m:t xml:space="preserve"> -&gt; {</m:t>
+          </m:r>
+          <m:sSub>
+            <m:sSubPr>
+              <m:ctrlPr>
+                <w:rPr>
+                  <w:rFonts w:ascii="Cambria Math" w:eastAsia="宋体" w:hAnsi="Cambria Math" w:cs="Times New Roman"/>
+                  <w:i/>
+                </w:rPr>
+              </m:ctrlPr>
+            </m:sSubPr>
+            <m:e>
+              <m:r>
+                <w:rPr>
+                  <w:rFonts w:ascii="Cambria Math" w:eastAsia="宋体" w:hAnsi="Cambria Math" w:cs="Times New Roman"/>
+                </w:rPr>
+                <m:t>a</m:t>
+              </m:r>
+            </m:e>
+            <m:sub>
+              <m:r>
+                <w:rPr>
+                  <w:rFonts w:ascii="Cambria Math" w:eastAsia="宋体" w:hAnsi="Cambria Math" w:cs="Times New Roman"/>
+                </w:rPr>
+                <m:t>0</m:t>
+              </m:r>
+            </m:sub>
+          </m:sSub>
+          <m:r>
+            <w:rPr>
+              <w:rFonts w:ascii="Cambria Math" w:eastAsia="宋体" w:hAnsi="Cambria Math" w:cs="Times New Roman"/>
+            </w:rPr>
+            <m:t xml:space="preserve">, </m:t>
+          </m:r>
+          <m:sSub>
+            <m:sSubPr>
+              <m:ctrlPr>
+                <w:rPr>
+                  <w:rFonts w:ascii="Cambria Math" w:eastAsia="宋体" w:hAnsi="Cambria Math" w:cs="Times New Roman"/>
+                  <w:i/>
+                </w:rPr>
+              </m:ctrlPr>
+            </m:sSubPr>
+            <m:e>
+              <m:r>
+                <w:rPr>
+                  <w:rFonts w:ascii="Cambria Math" w:eastAsia="宋体" w:hAnsi="Cambria Math" w:cs="Times New Roman"/>
+                </w:rPr>
+                <m:t>a</m:t>
+              </m:r>
+            </m:e>
+            <m:sub>
+              <m:r>
+                <w:rPr>
+                  <w:rFonts w:ascii="Cambria Math" w:eastAsia="宋体" w:hAnsi="Cambria Math" w:cs="Times New Roman"/>
+                </w:rPr>
+                <m:t>1</m:t>
+              </m:r>
+            </m:sub>
+          </m:sSub>
+          <m:r>
+            <w:rPr>
+              <w:rFonts w:ascii="Cambria Math" w:eastAsia="宋体" w:hAnsi="Cambria Math" w:cs="Times New Roman"/>
+            </w:rPr>
+            <m:t xml:space="preserve">, </m:t>
+          </m:r>
+          <m:sSub>
+            <m:sSubPr>
+              <m:ctrlPr>
+                <w:rPr>
+                  <w:rFonts w:ascii="Cambria Math" w:eastAsia="宋体" w:hAnsi="Cambria Math" w:cs="Times New Roman"/>
+                  <w:i/>
+                </w:rPr>
+              </m:ctrlPr>
+            </m:sSubPr>
+            <m:e>
+              <m:r>
+                <w:rPr>
+                  <w:rFonts w:ascii="Cambria Math" w:eastAsia="宋体" w:hAnsi="Cambria Math" w:cs="Times New Roman"/>
+                </w:rPr>
+                <m:t>a</m:t>
+              </m:r>
+            </m:e>
+            <m:sub>
+              <m:r>
+                <w:rPr>
+                  <w:rFonts w:ascii="Cambria Math" w:eastAsia="宋体" w:hAnsi="Cambria Math" w:cs="Times New Roman"/>
+                </w:rPr>
+                <m:t>2</m:t>
+              </m:r>
+            </m:sub>
+          </m:sSub>
+          <m:r>
+            <w:rPr>
+              <w:rFonts w:ascii="Cambria Math" w:eastAsia="宋体" w:hAnsi="Cambria Math" w:cs="Times New Roman"/>
+            </w:rPr>
+            <m:t>}</m:t>
           </m:r>
         </m:oMath>
       </m:oMathPara>
@@ -958,14 +1096,98 @@
             <w:rPr>
               <w:rFonts w:ascii="Cambria Math" w:eastAsia="宋体" w:hAnsi="Cambria Math" w:cs="Times New Roman"/>
             </w:rPr>
-            <m:t xml:space="preserve"> -&gt; {1, 2, </m:t>
-          </m:r>
-          <m:r>
-            <w:rPr>
-              <w:rFonts w:ascii="Cambria Math" w:eastAsia="宋体" w:hAnsi="Cambria Math" w:cs="Times New Roman" w:hint="eastAsia"/>
-            </w:rPr>
-            <m:t>4</m:t>
-          </m:r>
+            <m:t xml:space="preserve"> -&gt; {</m:t>
+          </m:r>
+          <m:sSub>
+            <m:sSubPr>
+              <m:ctrlPr>
+                <w:rPr>
+                  <w:rFonts w:ascii="Cambria Math" w:eastAsia="宋体" w:hAnsi="Cambria Math" w:cs="Times New Roman"/>
+                  <w:i/>
+                </w:rPr>
+              </m:ctrlPr>
+            </m:sSubPr>
+            <m:e>
+              <m:r>
+                <w:rPr>
+                  <w:rFonts w:ascii="Cambria Math" w:eastAsia="宋体" w:hAnsi="Cambria Math" w:cs="Times New Roman"/>
+                </w:rPr>
+                <m:t>a</m:t>
+              </m:r>
+            </m:e>
+            <m:sub>
+              <m:r>
+                <w:rPr>
+                  <w:rFonts w:ascii="Cambria Math" w:eastAsia="宋体" w:hAnsi="Cambria Math" w:cs="Times New Roman" w:hint="eastAsia"/>
+                </w:rPr>
+                <m:t>0</m:t>
+              </m:r>
+            </m:sub>
+          </m:sSub>
+          <m:r>
+            <w:rPr>
+              <w:rFonts w:ascii="Cambria Math" w:eastAsia="宋体" w:hAnsi="Cambria Math" w:cs="Times New Roman"/>
+            </w:rPr>
+            <m:t xml:space="preserve">, </m:t>
+          </m:r>
+          <m:sSub>
+            <m:sSubPr>
+              <m:ctrlPr>
+                <w:rPr>
+                  <w:rFonts w:ascii="Cambria Math" w:eastAsia="宋体" w:hAnsi="Cambria Math" w:cs="Times New Roman"/>
+                  <w:i/>
+                </w:rPr>
+              </m:ctrlPr>
+            </m:sSubPr>
+            <m:e>
+              <m:r>
+                <w:rPr>
+                  <w:rFonts w:ascii="Cambria Math" w:eastAsia="宋体" w:hAnsi="Cambria Math" w:cs="Times New Roman"/>
+                </w:rPr>
+                <m:t>a</m:t>
+              </m:r>
+            </m:e>
+            <m:sub>
+              <m:r>
+                <w:rPr>
+                  <w:rFonts w:ascii="Cambria Math" w:eastAsia="宋体" w:hAnsi="Cambria Math" w:cs="Times New Roman" w:hint="eastAsia"/>
+                </w:rPr>
+                <m:t>1</m:t>
+              </m:r>
+            </m:sub>
+          </m:sSub>
+          <m:r>
+            <w:rPr>
+              <w:rFonts w:ascii="Cambria Math" w:eastAsia="宋体" w:hAnsi="Cambria Math" w:cs="Times New Roman"/>
+            </w:rPr>
+            <m:t xml:space="preserve">, </m:t>
+          </m:r>
+          <m:sSub>
+            <m:sSubPr>
+              <m:ctrlPr>
+                <w:rPr>
+                  <w:rFonts w:ascii="Cambria Math" w:eastAsia="宋体" w:hAnsi="Cambria Math" w:cs="Times New Roman"/>
+                  <w:i/>
+                </w:rPr>
+              </m:ctrlPr>
+            </m:sSubPr>
+            <m:e>
+              <m:r>
+                <w:rPr>
+                  <w:rFonts w:ascii="Cambria Math" w:eastAsia="宋体" w:hAnsi="Cambria Math" w:cs="Times New Roman"/>
+                </w:rPr>
+                <m:t>a</m:t>
+              </m:r>
+            </m:e>
+            <m:sub>
+              <m:r>
+                <w:rPr>
+                  <w:rFonts w:ascii="Cambria Math" w:eastAsia="宋体" w:hAnsi="Cambria Math" w:cs="Times New Roman" w:hint="eastAsia"/>
+                </w:rPr>
+                <m:t>3</m:t>
+              </m:r>
+            </m:sub>
+          </m:sSub>
           <m:r>
             <w:rPr>
               <w:rFonts w:ascii="Cambria Math" w:eastAsia="宋体" w:hAnsi="Cambria Math" w:cs="Times New Roman"/>
@@ -1031,26 +1253,98 @@
             <w:rPr>
               <w:rFonts w:ascii="Cambria Math" w:eastAsia="宋体" w:hAnsi="Cambria Math" w:cs="Times New Roman"/>
             </w:rPr>
-            <m:t xml:space="preserve"> -&gt; {1, </m:t>
-          </m:r>
-          <m:r>
-            <w:rPr>
-              <w:rFonts w:ascii="Cambria Math" w:eastAsia="宋体" w:hAnsi="Cambria Math" w:cs="Times New Roman" w:hint="eastAsia"/>
-            </w:rPr>
-            <m:t>3</m:t>
-          </m:r>
+            <m:t xml:space="preserve"> -&gt; {</m:t>
+          </m:r>
+          <m:sSub>
+            <m:sSubPr>
+              <m:ctrlPr>
+                <w:rPr>
+                  <w:rFonts w:ascii="Cambria Math" w:eastAsia="宋体" w:hAnsi="Cambria Math" w:cs="Times New Roman"/>
+                  <w:i/>
+                </w:rPr>
+              </m:ctrlPr>
+            </m:sSubPr>
+            <m:e>
+              <m:r>
+                <w:rPr>
+                  <w:rFonts w:ascii="Cambria Math" w:eastAsia="宋体" w:hAnsi="Cambria Math" w:cs="Times New Roman"/>
+                </w:rPr>
+                <m:t>a</m:t>
+              </m:r>
+            </m:e>
+            <m:sub>
+              <m:r>
+                <w:rPr>
+                  <w:rFonts w:ascii="Cambria Math" w:eastAsia="宋体" w:hAnsi="Cambria Math" w:cs="Times New Roman" w:hint="eastAsia"/>
+                </w:rPr>
+                <m:t>0</m:t>
+              </m:r>
+            </m:sub>
+          </m:sSub>
           <m:r>
             <w:rPr>
               <w:rFonts w:ascii="Cambria Math" w:eastAsia="宋体" w:hAnsi="Cambria Math" w:cs="Times New Roman"/>
             </w:rPr>
             <m:t xml:space="preserve">, </m:t>
           </m:r>
-          <m:r>
-            <w:rPr>
-              <w:rFonts w:ascii="Cambria Math" w:eastAsia="宋体" w:hAnsi="Cambria Math" w:cs="Times New Roman" w:hint="eastAsia"/>
-            </w:rPr>
-            <m:t>4</m:t>
-          </m:r>
+          <m:sSub>
+            <m:sSubPr>
+              <m:ctrlPr>
+                <w:rPr>
+                  <w:rFonts w:ascii="Cambria Math" w:eastAsia="宋体" w:hAnsi="Cambria Math" w:cs="Times New Roman"/>
+                  <w:i/>
+                </w:rPr>
+              </m:ctrlPr>
+            </m:sSubPr>
+            <m:e>
+              <m:r>
+                <w:rPr>
+                  <w:rFonts w:ascii="Cambria Math" w:eastAsia="宋体" w:hAnsi="Cambria Math" w:cs="Times New Roman"/>
+                </w:rPr>
+                <m:t>a</m:t>
+              </m:r>
+            </m:e>
+            <m:sub>
+              <m:r>
+                <w:rPr>
+                  <w:rFonts w:ascii="Cambria Math" w:eastAsia="宋体" w:hAnsi="Cambria Math" w:cs="Times New Roman" w:hint="eastAsia"/>
+                </w:rPr>
+                <m:t>2</m:t>
+              </m:r>
+            </m:sub>
+          </m:sSub>
+          <m:r>
+            <w:rPr>
+              <w:rFonts w:ascii="Cambria Math" w:eastAsia="宋体" w:hAnsi="Cambria Math" w:cs="Times New Roman"/>
+            </w:rPr>
+            <m:t xml:space="preserve">, </m:t>
+          </m:r>
+          <m:sSub>
+            <m:sSubPr>
+              <m:ctrlPr>
+                <w:rPr>
+                  <w:rFonts w:ascii="Cambria Math" w:eastAsia="宋体" w:hAnsi="Cambria Math" w:cs="Times New Roman"/>
+                  <w:i/>
+                </w:rPr>
+              </m:ctrlPr>
+            </m:sSubPr>
+            <m:e>
+              <m:r>
+                <w:rPr>
+                  <w:rFonts w:ascii="Cambria Math" w:eastAsia="宋体" w:hAnsi="Cambria Math" w:cs="Times New Roman"/>
+                </w:rPr>
+                <m:t>a</m:t>
+              </m:r>
+            </m:e>
+            <m:sub>
+              <m:r>
+                <w:rPr>
+                  <w:rFonts w:ascii="Cambria Math" w:eastAsia="宋体" w:hAnsi="Cambria Math" w:cs="Times New Roman" w:hint="eastAsia"/>
+                </w:rPr>
+                <m:t>3</m:t>
+              </m:r>
+            </m:sub>
+          </m:sSub>
           <m:r>
             <w:rPr>
               <w:rFonts w:ascii="Cambria Math" w:eastAsia="宋体" w:hAnsi="Cambria Math" w:cs="Times New Roman"/>
@@ -1106,36 +1400,96 @@
             </w:rPr>
             <m:t xml:space="preserve"> -&gt; {</m:t>
           </m:r>
-          <m:r>
-            <w:rPr>
-              <w:rFonts w:ascii="Cambria Math" w:eastAsia="宋体" w:hAnsi="Cambria Math" w:cs="Times New Roman" w:hint="eastAsia"/>
-            </w:rPr>
-            <m:t>2</m:t>
-          </m:r>
+          <m:sSub>
+            <m:sSubPr>
+              <m:ctrlPr>
+                <w:rPr>
+                  <w:rFonts w:ascii="Cambria Math" w:eastAsia="宋体" w:hAnsi="Cambria Math" w:cs="Times New Roman"/>
+                  <w:i/>
+                </w:rPr>
+              </m:ctrlPr>
+            </m:sSubPr>
+            <m:e>
+              <m:r>
+                <w:rPr>
+                  <w:rFonts w:ascii="Cambria Math" w:eastAsia="宋体" w:hAnsi="Cambria Math" w:cs="Times New Roman"/>
+                </w:rPr>
+                <m:t>a</m:t>
+              </m:r>
+            </m:e>
+            <m:sub>
+              <m:r>
+                <w:rPr>
+                  <w:rFonts w:ascii="Cambria Math" w:eastAsia="宋体" w:hAnsi="Cambria Math" w:cs="Times New Roman" w:hint="eastAsia"/>
+                </w:rPr>
+                <m:t>1</m:t>
+              </m:r>
+            </m:sub>
+          </m:sSub>
           <m:r>
             <w:rPr>
               <w:rFonts w:ascii="Cambria Math" w:eastAsia="宋体" w:hAnsi="Cambria Math" w:cs="Times New Roman"/>
             </w:rPr>
             <m:t xml:space="preserve">, </m:t>
           </m:r>
-          <m:r>
-            <w:rPr>
-              <w:rFonts w:ascii="Cambria Math" w:eastAsia="宋体" w:hAnsi="Cambria Math" w:cs="Times New Roman" w:hint="eastAsia"/>
-            </w:rPr>
-            <m:t>3</m:t>
-          </m:r>
+          <m:sSub>
+            <m:sSubPr>
+              <m:ctrlPr>
+                <w:rPr>
+                  <w:rFonts w:ascii="Cambria Math" w:eastAsia="宋体" w:hAnsi="Cambria Math" w:cs="Times New Roman"/>
+                  <w:i/>
+                </w:rPr>
+              </m:ctrlPr>
+            </m:sSubPr>
+            <m:e>
+              <m:r>
+                <w:rPr>
+                  <w:rFonts w:ascii="Cambria Math" w:eastAsia="宋体" w:hAnsi="Cambria Math" w:cs="Times New Roman"/>
+                </w:rPr>
+                <m:t>a</m:t>
+              </m:r>
+            </m:e>
+            <m:sub>
+              <m:r>
+                <w:rPr>
+                  <w:rFonts w:ascii="Cambria Math" w:eastAsia="宋体" w:hAnsi="Cambria Math" w:cs="Times New Roman" w:hint="eastAsia"/>
+                </w:rPr>
+                <m:t>2</m:t>
+              </m:r>
+            </m:sub>
+          </m:sSub>
           <m:r>
             <w:rPr>
               <w:rFonts w:ascii="Cambria Math" w:eastAsia="宋体" w:hAnsi="Cambria Math" w:cs="Times New Roman"/>
             </w:rPr>
             <m:t xml:space="preserve">, </m:t>
           </m:r>
-          <m:r>
-            <w:rPr>
-              <w:rFonts w:ascii="Cambria Math" w:eastAsia="宋体" w:hAnsi="Cambria Math" w:cs="Times New Roman" w:hint="eastAsia"/>
-            </w:rPr>
-            <m:t>4</m:t>
-          </m:r>
+          <m:sSub>
+            <m:sSubPr>
+              <m:ctrlPr>
+                <w:rPr>
+                  <w:rFonts w:ascii="Cambria Math" w:eastAsia="宋体" w:hAnsi="Cambria Math" w:cs="Times New Roman"/>
+                  <w:i/>
+                </w:rPr>
+              </m:ctrlPr>
+            </m:sSubPr>
+            <m:e>
+              <m:r>
+                <w:rPr>
+                  <w:rFonts w:ascii="Cambria Math" w:eastAsia="宋体" w:hAnsi="Cambria Math" w:cs="Times New Roman"/>
+                </w:rPr>
+                <m:t>a</m:t>
+              </m:r>
+            </m:e>
+            <m:sub>
+              <m:r>
+                <w:rPr>
+                  <w:rFonts w:ascii="Cambria Math" w:eastAsia="宋体" w:hAnsi="Cambria Math" w:cs="Times New Roman" w:hint="eastAsia"/>
+                </w:rPr>
+                <m:t>3</m:t>
+              </m:r>
+            </m:sub>
+          </m:sSub>
           <m:r>
             <w:rPr>
               <w:rFonts w:ascii="Cambria Math" w:eastAsia="宋体" w:hAnsi="Cambria Math" w:cs="Times New Roman"/>
@@ -1189,14 +1543,98 @@
             <w:rPr>
               <w:rFonts w:ascii="Cambria Math" w:eastAsia="宋体" w:hAnsi="Cambria Math" w:cs="Times New Roman"/>
             </w:rPr>
-            <m:t xml:space="preserve"> -&gt; {1, 2, </m:t>
-          </m:r>
-          <m:r>
-            <w:rPr>
-              <w:rFonts w:ascii="Cambria Math" w:eastAsia="宋体" w:hAnsi="Cambria Math" w:cs="Times New Roman" w:hint="eastAsia"/>
-            </w:rPr>
-            <m:t>5</m:t>
-          </m:r>
+            <m:t xml:space="preserve"> -&gt; {</m:t>
+          </m:r>
+          <m:sSub>
+            <m:sSubPr>
+              <m:ctrlPr>
+                <w:rPr>
+                  <w:rFonts w:ascii="Cambria Math" w:eastAsia="宋体" w:hAnsi="Cambria Math" w:cs="Times New Roman"/>
+                  <w:i/>
+                </w:rPr>
+              </m:ctrlPr>
+            </m:sSubPr>
+            <m:e>
+              <m:r>
+                <w:rPr>
+                  <w:rFonts w:ascii="Cambria Math" w:eastAsia="宋体" w:hAnsi="Cambria Math" w:cs="Times New Roman"/>
+                </w:rPr>
+                <m:t>a</m:t>
+              </m:r>
+            </m:e>
+            <m:sub>
+              <m:r>
+                <w:rPr>
+                  <w:rFonts w:ascii="Cambria Math" w:eastAsia="宋体" w:hAnsi="Cambria Math" w:cs="Times New Roman" w:hint="eastAsia"/>
+                </w:rPr>
+                <m:t>0</m:t>
+              </m:r>
+            </m:sub>
+          </m:sSub>
+          <m:r>
+            <w:rPr>
+              <w:rFonts w:ascii="Cambria Math" w:eastAsia="宋体" w:hAnsi="Cambria Math" w:cs="Times New Roman"/>
+            </w:rPr>
+            <m:t xml:space="preserve">, </m:t>
+          </m:r>
+          <m:sSub>
+            <m:sSubPr>
+              <m:ctrlPr>
+                <w:rPr>
+                  <w:rFonts w:ascii="Cambria Math" w:eastAsia="宋体" w:hAnsi="Cambria Math" w:cs="Times New Roman"/>
+                  <w:i/>
+                </w:rPr>
+              </m:ctrlPr>
+            </m:sSubPr>
+            <m:e>
+              <m:r>
+                <w:rPr>
+                  <w:rFonts w:ascii="Cambria Math" w:eastAsia="宋体" w:hAnsi="Cambria Math" w:cs="Times New Roman"/>
+                </w:rPr>
+                <m:t>a</m:t>
+              </m:r>
+            </m:e>
+            <m:sub>
+              <m:r>
+                <w:rPr>
+                  <w:rFonts w:ascii="Cambria Math" w:eastAsia="宋体" w:hAnsi="Cambria Math" w:cs="Times New Roman" w:hint="eastAsia"/>
+                </w:rPr>
+                <m:t>1</m:t>
+              </m:r>
+            </m:sub>
+          </m:sSub>
+          <m:r>
+            <w:rPr>
+              <w:rFonts w:ascii="Cambria Math" w:eastAsia="宋体" w:hAnsi="Cambria Math" w:cs="Times New Roman"/>
+            </w:rPr>
+            <m:t xml:space="preserve">, </m:t>
+          </m:r>
+          <m:sSub>
+            <m:sSubPr>
+              <m:ctrlPr>
+                <w:rPr>
+                  <w:rFonts w:ascii="Cambria Math" w:eastAsia="宋体" w:hAnsi="Cambria Math" w:cs="Times New Roman"/>
+                  <w:i/>
+                </w:rPr>
+              </m:ctrlPr>
+            </m:sSubPr>
+            <m:e>
+              <m:r>
+                <w:rPr>
+                  <w:rFonts w:ascii="Cambria Math" w:eastAsia="宋体" w:hAnsi="Cambria Math" w:cs="Times New Roman"/>
+                </w:rPr>
+                <m:t>a</m:t>
+              </m:r>
+            </m:e>
+            <m:sub>
+              <m:r>
+                <w:rPr>
+                  <w:rFonts w:ascii="Cambria Math" w:eastAsia="宋体" w:hAnsi="Cambria Math" w:cs="Times New Roman" w:hint="eastAsia"/>
+                </w:rPr>
+                <m:t>4</m:t>
+              </m:r>
+            </m:sub>
+          </m:sSub>
           <m:r>
             <w:rPr>
               <w:rFonts w:ascii="Cambria Math" w:eastAsia="宋体" w:hAnsi="Cambria Math" w:cs="Times New Roman"/>
@@ -1250,26 +1688,98 @@
             <w:rPr>
               <w:rFonts w:ascii="Cambria Math" w:eastAsia="宋体" w:hAnsi="Cambria Math" w:cs="Times New Roman"/>
             </w:rPr>
-            <m:t xml:space="preserve"> -&gt; {1, </m:t>
-          </m:r>
-          <m:r>
-            <w:rPr>
-              <w:rFonts w:ascii="Cambria Math" w:eastAsia="宋体" w:hAnsi="Cambria Math" w:cs="Times New Roman" w:hint="eastAsia"/>
-            </w:rPr>
-            <m:t>3</m:t>
-          </m:r>
+            <m:t xml:space="preserve"> -&gt; {</m:t>
+          </m:r>
+          <m:sSub>
+            <m:sSubPr>
+              <m:ctrlPr>
+                <w:rPr>
+                  <w:rFonts w:ascii="Cambria Math" w:eastAsia="宋体" w:hAnsi="Cambria Math" w:cs="Times New Roman"/>
+                  <w:i/>
+                </w:rPr>
+              </m:ctrlPr>
+            </m:sSubPr>
+            <m:e>
+              <m:r>
+                <w:rPr>
+                  <w:rFonts w:ascii="Cambria Math" w:eastAsia="宋体" w:hAnsi="Cambria Math" w:cs="Times New Roman"/>
+                </w:rPr>
+                <m:t>a</m:t>
+              </m:r>
+            </m:e>
+            <m:sub>
+              <m:r>
+                <w:rPr>
+                  <w:rFonts w:ascii="Cambria Math" w:eastAsia="宋体" w:hAnsi="Cambria Math" w:cs="Times New Roman" w:hint="eastAsia"/>
+                </w:rPr>
+                <m:t>0</m:t>
+              </m:r>
+            </m:sub>
+          </m:sSub>
           <m:r>
             <w:rPr>
               <w:rFonts w:ascii="Cambria Math" w:eastAsia="宋体" w:hAnsi="Cambria Math" w:cs="Times New Roman"/>
             </w:rPr>
             <m:t xml:space="preserve">, </m:t>
           </m:r>
-          <m:r>
-            <w:rPr>
-              <w:rFonts w:ascii="Cambria Math" w:eastAsia="宋体" w:hAnsi="Cambria Math" w:cs="Times New Roman" w:hint="eastAsia"/>
-            </w:rPr>
-            <m:t>5</m:t>
-          </m:r>
+          <m:sSub>
+            <m:sSubPr>
+              <m:ctrlPr>
+                <w:rPr>
+                  <w:rFonts w:ascii="Cambria Math" w:eastAsia="宋体" w:hAnsi="Cambria Math" w:cs="Times New Roman"/>
+                  <w:i/>
+                </w:rPr>
+              </m:ctrlPr>
+            </m:sSubPr>
+            <m:e>
+              <m:r>
+                <w:rPr>
+                  <w:rFonts w:ascii="Cambria Math" w:eastAsia="宋体" w:hAnsi="Cambria Math" w:cs="Times New Roman"/>
+                </w:rPr>
+                <m:t>a</m:t>
+              </m:r>
+            </m:e>
+            <m:sub>
+              <m:r>
+                <w:rPr>
+                  <w:rFonts w:ascii="Cambria Math" w:eastAsia="宋体" w:hAnsi="Cambria Math" w:cs="Times New Roman" w:hint="eastAsia"/>
+                </w:rPr>
+                <m:t>2</m:t>
+              </m:r>
+            </m:sub>
+          </m:sSub>
+          <m:r>
+            <w:rPr>
+              <w:rFonts w:ascii="Cambria Math" w:eastAsia="宋体" w:hAnsi="Cambria Math" w:cs="Times New Roman"/>
+            </w:rPr>
+            <m:t xml:space="preserve">, </m:t>
+          </m:r>
+          <m:sSub>
+            <m:sSubPr>
+              <m:ctrlPr>
+                <w:rPr>
+                  <w:rFonts w:ascii="Cambria Math" w:eastAsia="宋体" w:hAnsi="Cambria Math" w:cs="Times New Roman"/>
+                  <w:i/>
+                </w:rPr>
+              </m:ctrlPr>
+            </m:sSubPr>
+            <m:e>
+              <m:r>
+                <w:rPr>
+                  <w:rFonts w:ascii="Cambria Math" w:eastAsia="宋体" w:hAnsi="Cambria Math" w:cs="Times New Roman"/>
+                </w:rPr>
+                <m:t>a</m:t>
+              </m:r>
+            </m:e>
+            <m:sub>
+              <m:r>
+                <w:rPr>
+                  <w:rFonts w:ascii="Cambria Math" w:eastAsia="宋体" w:hAnsi="Cambria Math" w:cs="Times New Roman" w:hint="eastAsia"/>
+                </w:rPr>
+                <m:t>4</m:t>
+              </m:r>
+            </m:sub>
+          </m:sSub>
           <m:r>
             <w:rPr>
               <w:rFonts w:ascii="Cambria Math" w:eastAsia="宋体" w:hAnsi="Cambria Math" w:cs="Times New Roman"/>
@@ -1313,36 +1823,96 @@
             </w:rPr>
             <m:t xml:space="preserve"> -&gt; {</m:t>
           </m:r>
-          <m:r>
-            <w:rPr>
-              <w:rFonts w:ascii="Cambria Math" w:eastAsia="宋体" w:hAnsi="Cambria Math" w:cs="Times New Roman" w:hint="eastAsia"/>
-            </w:rPr>
-            <m:t>2</m:t>
-          </m:r>
+          <m:sSub>
+            <m:sSubPr>
+              <m:ctrlPr>
+                <w:rPr>
+                  <w:rFonts w:ascii="Cambria Math" w:eastAsia="宋体" w:hAnsi="Cambria Math" w:cs="Times New Roman"/>
+                  <w:i/>
+                </w:rPr>
+              </m:ctrlPr>
+            </m:sSubPr>
+            <m:e>
+              <m:r>
+                <w:rPr>
+                  <w:rFonts w:ascii="Cambria Math" w:eastAsia="宋体" w:hAnsi="Cambria Math" w:cs="Times New Roman"/>
+                </w:rPr>
+                <m:t>a</m:t>
+              </m:r>
+            </m:e>
+            <m:sub>
+              <m:r>
+                <w:rPr>
+                  <w:rFonts w:ascii="Cambria Math" w:eastAsia="宋体" w:hAnsi="Cambria Math" w:cs="Times New Roman" w:hint="eastAsia"/>
+                </w:rPr>
+                <m:t>1</m:t>
+              </m:r>
+            </m:sub>
+          </m:sSub>
           <m:r>
             <w:rPr>
               <w:rFonts w:ascii="Cambria Math" w:eastAsia="宋体" w:hAnsi="Cambria Math" w:cs="Times New Roman"/>
             </w:rPr>
             <m:t xml:space="preserve">, </m:t>
           </m:r>
-          <m:r>
-            <w:rPr>
-              <w:rFonts w:ascii="Cambria Math" w:eastAsia="宋体" w:hAnsi="Cambria Math" w:cs="Times New Roman" w:hint="eastAsia"/>
-            </w:rPr>
-            <m:t>3</m:t>
-          </m:r>
+          <m:sSub>
+            <m:sSubPr>
+              <m:ctrlPr>
+                <w:rPr>
+                  <w:rFonts w:ascii="Cambria Math" w:eastAsia="宋体" w:hAnsi="Cambria Math" w:cs="Times New Roman"/>
+                  <w:i/>
+                </w:rPr>
+              </m:ctrlPr>
+            </m:sSubPr>
+            <m:e>
+              <m:r>
+                <w:rPr>
+                  <w:rFonts w:ascii="Cambria Math" w:eastAsia="宋体" w:hAnsi="Cambria Math" w:cs="Times New Roman"/>
+                </w:rPr>
+                <m:t>a</m:t>
+              </m:r>
+            </m:e>
+            <m:sub>
+              <m:r>
+                <w:rPr>
+                  <w:rFonts w:ascii="Cambria Math" w:eastAsia="宋体" w:hAnsi="Cambria Math" w:cs="Times New Roman" w:hint="eastAsia"/>
+                </w:rPr>
+                <m:t>2</m:t>
+              </m:r>
+            </m:sub>
+          </m:sSub>
           <m:r>
             <w:rPr>
               <w:rFonts w:ascii="Cambria Math" w:eastAsia="宋体" w:hAnsi="Cambria Math" w:cs="Times New Roman"/>
             </w:rPr>
             <m:t xml:space="preserve">, </m:t>
           </m:r>
-          <m:r>
-            <w:rPr>
-              <w:rFonts w:ascii="Cambria Math" w:eastAsia="宋体" w:hAnsi="Cambria Math" w:cs="Times New Roman" w:hint="eastAsia"/>
-            </w:rPr>
-            <m:t>5</m:t>
-          </m:r>
+          <m:sSub>
+            <m:sSubPr>
+              <m:ctrlPr>
+                <w:rPr>
+                  <w:rFonts w:ascii="Cambria Math" w:eastAsia="宋体" w:hAnsi="Cambria Math" w:cs="Times New Roman"/>
+                  <w:i/>
+                </w:rPr>
+              </m:ctrlPr>
+            </m:sSubPr>
+            <m:e>
+              <m:r>
+                <w:rPr>
+                  <w:rFonts w:ascii="Cambria Math" w:eastAsia="宋体" w:hAnsi="Cambria Math" w:cs="Times New Roman"/>
+                </w:rPr>
+                <m:t>a</m:t>
+              </m:r>
+            </m:e>
+            <m:sub>
+              <m:r>
+                <w:rPr>
+                  <w:rFonts w:ascii="Cambria Math" w:eastAsia="宋体" w:hAnsi="Cambria Math" w:cs="Times New Roman" w:hint="eastAsia"/>
+                </w:rPr>
+                <m:t>4</m:t>
+              </m:r>
+            </m:sub>
+          </m:sSub>
           <m:r>
             <w:rPr>
               <w:rFonts w:ascii="Cambria Math" w:eastAsia="宋体" w:hAnsi="Cambria Math" w:cs="Times New Roman"/>
@@ -1420,26 +1990,98 @@
             <w:rPr>
               <w:rFonts w:ascii="Cambria Math" w:eastAsia="宋体" w:hAnsi="Cambria Math" w:cs="Times New Roman"/>
             </w:rPr>
-            <m:t xml:space="preserve"> -&gt; {1, </m:t>
-          </m:r>
-          <m:r>
-            <w:rPr>
-              <w:rFonts w:ascii="Cambria Math" w:eastAsia="宋体" w:hAnsi="Cambria Math" w:cs="Times New Roman" w:hint="eastAsia"/>
-            </w:rPr>
-            <m:t>4</m:t>
-          </m:r>
+            <m:t xml:space="preserve"> -&gt; {</m:t>
+          </m:r>
+          <m:sSub>
+            <m:sSubPr>
+              <m:ctrlPr>
+                <w:rPr>
+                  <w:rFonts w:ascii="Cambria Math" w:eastAsia="宋体" w:hAnsi="Cambria Math" w:cs="Times New Roman"/>
+                  <w:i/>
+                </w:rPr>
+              </m:ctrlPr>
+            </m:sSubPr>
+            <m:e>
+              <m:r>
+                <w:rPr>
+                  <w:rFonts w:ascii="Cambria Math" w:eastAsia="宋体" w:hAnsi="Cambria Math" w:cs="Times New Roman"/>
+                </w:rPr>
+                <m:t>a</m:t>
+              </m:r>
+            </m:e>
+            <m:sub>
+              <m:r>
+                <w:rPr>
+                  <w:rFonts w:ascii="Cambria Math" w:eastAsia="宋体" w:hAnsi="Cambria Math" w:cs="Times New Roman" w:hint="eastAsia"/>
+                </w:rPr>
+                <m:t>0</m:t>
+              </m:r>
+            </m:sub>
+          </m:sSub>
           <m:r>
             <w:rPr>
               <w:rFonts w:ascii="Cambria Math" w:eastAsia="宋体" w:hAnsi="Cambria Math" w:cs="Times New Roman"/>
             </w:rPr>
             <m:t xml:space="preserve">, </m:t>
           </m:r>
-          <m:r>
-            <w:rPr>
-              <w:rFonts w:ascii="Cambria Math" w:eastAsia="宋体" w:hAnsi="Cambria Math" w:cs="Times New Roman" w:hint="eastAsia"/>
-            </w:rPr>
-            <m:t>5</m:t>
-          </m:r>
+          <m:sSub>
+            <m:sSubPr>
+              <m:ctrlPr>
+                <w:rPr>
+                  <w:rFonts w:ascii="Cambria Math" w:eastAsia="宋体" w:hAnsi="Cambria Math" w:cs="Times New Roman"/>
+                  <w:i/>
+                </w:rPr>
+              </m:ctrlPr>
+            </m:sSubPr>
+            <m:e>
+              <m:r>
+                <w:rPr>
+                  <w:rFonts w:ascii="Cambria Math" w:eastAsia="宋体" w:hAnsi="Cambria Math" w:cs="Times New Roman"/>
+                </w:rPr>
+                <m:t>a</m:t>
+              </m:r>
+            </m:e>
+            <m:sub>
+              <m:r>
+                <w:rPr>
+                  <w:rFonts w:ascii="Cambria Math" w:eastAsia="宋体" w:hAnsi="Cambria Math" w:cs="Times New Roman" w:hint="eastAsia"/>
+                </w:rPr>
+                <m:t>3</m:t>
+              </m:r>
+            </m:sub>
+          </m:sSub>
+          <m:r>
+            <w:rPr>
+              <w:rFonts w:ascii="Cambria Math" w:eastAsia="宋体" w:hAnsi="Cambria Math" w:cs="Times New Roman"/>
+            </w:rPr>
+            <m:t xml:space="preserve">, </m:t>
+          </m:r>
+          <m:sSub>
+            <m:sSubPr>
+              <m:ctrlPr>
+                <w:rPr>
+                  <w:rFonts w:ascii="Cambria Math" w:eastAsia="宋体" w:hAnsi="Cambria Math" w:cs="Times New Roman"/>
+                  <w:i/>
+                </w:rPr>
+              </m:ctrlPr>
+            </m:sSubPr>
+            <m:e>
+              <m:r>
+                <w:rPr>
+                  <w:rFonts w:ascii="Cambria Math" w:eastAsia="宋体" w:hAnsi="Cambria Math" w:cs="Times New Roman"/>
+                </w:rPr>
+                <m:t>a</m:t>
+              </m:r>
+            </m:e>
+            <m:sub>
+              <m:r>
+                <w:rPr>
+                  <w:rFonts w:ascii="Cambria Math" w:eastAsia="宋体" w:hAnsi="Cambria Math" w:cs="Times New Roman" w:hint="eastAsia"/>
+                </w:rPr>
+                <m:t>4</m:t>
+              </m:r>
+            </m:sub>
+          </m:sSub>
           <m:r>
             <w:rPr>
               <w:rFonts w:ascii="Cambria Math" w:eastAsia="宋体" w:hAnsi="Cambria Math" w:cs="Times New Roman"/>
@@ -1507,36 +2149,96 @@
             </w:rPr>
             <m:t xml:space="preserve"> -&gt; {</m:t>
           </m:r>
-          <m:r>
-            <w:rPr>
-              <w:rFonts w:ascii="Cambria Math" w:eastAsia="宋体" w:hAnsi="Cambria Math" w:cs="Times New Roman" w:hint="eastAsia"/>
-            </w:rPr>
-            <m:t>2</m:t>
-          </m:r>
+          <m:sSub>
+            <m:sSubPr>
+              <m:ctrlPr>
+                <w:rPr>
+                  <w:rFonts w:ascii="Cambria Math" w:eastAsia="宋体" w:hAnsi="Cambria Math" w:cs="Times New Roman"/>
+                  <w:i/>
+                </w:rPr>
+              </m:ctrlPr>
+            </m:sSubPr>
+            <m:e>
+              <m:r>
+                <w:rPr>
+                  <w:rFonts w:ascii="Cambria Math" w:eastAsia="宋体" w:hAnsi="Cambria Math" w:cs="Times New Roman"/>
+                </w:rPr>
+                <m:t>a</m:t>
+              </m:r>
+            </m:e>
+            <m:sub>
+              <m:r>
+                <w:rPr>
+                  <w:rFonts w:ascii="Cambria Math" w:eastAsia="宋体" w:hAnsi="Cambria Math" w:cs="Times New Roman" w:hint="eastAsia"/>
+                </w:rPr>
+                <m:t>1</m:t>
+              </m:r>
+            </m:sub>
+          </m:sSub>
           <m:r>
             <w:rPr>
               <w:rFonts w:ascii="Cambria Math" w:eastAsia="宋体" w:hAnsi="Cambria Math" w:cs="Times New Roman"/>
             </w:rPr>
             <m:t xml:space="preserve">, </m:t>
           </m:r>
-          <m:r>
-            <w:rPr>
-              <w:rFonts w:ascii="Cambria Math" w:eastAsia="宋体" w:hAnsi="Cambria Math" w:cs="Times New Roman" w:hint="eastAsia"/>
-            </w:rPr>
-            <m:t>4</m:t>
-          </m:r>
+          <m:sSub>
+            <m:sSubPr>
+              <m:ctrlPr>
+                <w:rPr>
+                  <w:rFonts w:ascii="Cambria Math" w:eastAsia="宋体" w:hAnsi="Cambria Math" w:cs="Times New Roman"/>
+                  <w:i/>
+                </w:rPr>
+              </m:ctrlPr>
+            </m:sSubPr>
+            <m:e>
+              <m:r>
+                <w:rPr>
+                  <w:rFonts w:ascii="Cambria Math" w:eastAsia="宋体" w:hAnsi="Cambria Math" w:cs="Times New Roman"/>
+                </w:rPr>
+                <m:t>a</m:t>
+              </m:r>
+            </m:e>
+            <m:sub>
+              <m:r>
+                <w:rPr>
+                  <w:rFonts w:ascii="Cambria Math" w:eastAsia="宋体" w:hAnsi="Cambria Math" w:cs="Times New Roman" w:hint="eastAsia"/>
+                </w:rPr>
+                <m:t>3</m:t>
+              </m:r>
+            </m:sub>
+          </m:sSub>
           <m:r>
             <w:rPr>
               <w:rFonts w:ascii="Cambria Math" w:eastAsia="宋体" w:hAnsi="Cambria Math" w:cs="Times New Roman"/>
             </w:rPr>
             <m:t xml:space="preserve">, </m:t>
           </m:r>
-          <m:r>
-            <w:rPr>
-              <w:rFonts w:ascii="Cambria Math" w:eastAsia="宋体" w:hAnsi="Cambria Math" w:cs="Times New Roman" w:hint="eastAsia"/>
-            </w:rPr>
-            <m:t>5</m:t>
-          </m:r>
+          <m:sSub>
+            <m:sSubPr>
+              <m:ctrlPr>
+                <w:rPr>
+                  <w:rFonts w:ascii="Cambria Math" w:eastAsia="宋体" w:hAnsi="Cambria Math" w:cs="Times New Roman"/>
+                  <w:i/>
+                </w:rPr>
+              </m:ctrlPr>
+            </m:sSubPr>
+            <m:e>
+              <m:r>
+                <w:rPr>
+                  <w:rFonts w:ascii="Cambria Math" w:eastAsia="宋体" w:hAnsi="Cambria Math" w:cs="Times New Roman"/>
+                </w:rPr>
+                <m:t>a</m:t>
+              </m:r>
+            </m:e>
+            <m:sub>
+              <m:r>
+                <w:rPr>
+                  <w:rFonts w:ascii="Cambria Math" w:eastAsia="宋体" w:hAnsi="Cambria Math" w:cs="Times New Roman" w:hint="eastAsia"/>
+                </w:rPr>
+                <m:t>4</m:t>
+              </m:r>
+            </m:sub>
+          </m:sSub>
           <m:r>
             <w:rPr>
               <w:rFonts w:ascii="Cambria Math" w:eastAsia="宋体" w:hAnsi="Cambria Math" w:cs="Times New Roman"/>
@@ -1604,36 +2306,98 @@
             </w:rPr>
             <m:t xml:space="preserve"> -&gt; {</m:t>
           </m:r>
-          <m:r>
-            <w:rPr>
-              <w:rFonts w:ascii="Cambria Math" w:eastAsia="宋体" w:hAnsi="Cambria Math" w:cs="Times New Roman" w:hint="eastAsia"/>
-            </w:rPr>
-            <m:t>3</m:t>
-          </m:r>
+          <m:sSub>
+            <m:sSubPr>
+              <m:ctrlPr>
+                <w:rPr>
+                  <w:rFonts w:ascii="Cambria Math" w:eastAsia="宋体" w:hAnsi="Cambria Math" w:cs="Times New Roman"/>
+                  <w:i/>
+                </w:rPr>
+              </m:ctrlPr>
+            </m:sSubPr>
+            <m:e>
+              <m:r>
+                <w:rPr>
+                  <w:rFonts w:ascii="Cambria Math" w:eastAsia="宋体" w:hAnsi="Cambria Math" w:cs="Times New Roman"/>
+                </w:rPr>
+                <m:t>a</m:t>
+              </m:r>
+            </m:e>
+            <m:sub>
+              <m:r>
+                <w:rPr>
+                  <w:rFonts w:ascii="Cambria Math" w:eastAsia="宋体" w:hAnsi="Cambria Math" w:cs="Times New Roman" w:hint="eastAsia"/>
+                </w:rPr>
+                <m:t>2</m:t>
+              </m:r>
+            </m:sub>
+          </m:sSub>
           <m:r>
             <w:rPr>
               <w:rFonts w:ascii="Cambria Math" w:eastAsia="宋体" w:hAnsi="Cambria Math" w:cs="Times New Roman"/>
             </w:rPr>
             <m:t xml:space="preserve">, </m:t>
           </m:r>
-          <m:r>
-            <w:rPr>
-              <w:rFonts w:ascii="Cambria Math" w:eastAsia="宋体" w:hAnsi="Cambria Math" w:cs="Times New Roman" w:hint="eastAsia"/>
-            </w:rPr>
-            <m:t>4</m:t>
-          </m:r>
+          <m:sSub>
+            <m:sSubPr>
+              <m:ctrlPr>
+                <w:rPr>
+                  <w:rFonts w:ascii="Cambria Math" w:eastAsia="宋体" w:hAnsi="Cambria Math" w:cs="Times New Roman"/>
+                  <w:i/>
+                </w:rPr>
+              </m:ctrlPr>
+            </m:sSubPr>
+            <m:e>
+              <m:r>
+                <w:rPr>
+                  <w:rFonts w:ascii="Cambria Math" w:eastAsia="宋体" w:hAnsi="Cambria Math" w:cs="Times New Roman"/>
+                </w:rPr>
+                <m:t>a</m:t>
+              </m:r>
+            </m:e>
+            <m:sub>
+              <m:r>
+                <w:rPr>
+                  <w:rFonts w:ascii="Cambria Math" w:eastAsia="宋体" w:hAnsi="Cambria Math" w:cs="Times New Roman" w:hint="eastAsia"/>
+                </w:rPr>
+                <m:t>3</m:t>
+              </m:r>
+            </m:sub>
+          </m:sSub>
           <m:r>
             <w:rPr>
               <w:rFonts w:ascii="Cambria Math" w:eastAsia="宋体" w:hAnsi="Cambria Math" w:cs="Times New Roman"/>
             </w:rPr>
             <m:t xml:space="preserve">, </m:t>
           </m:r>
-          <m:r>
-            <w:rPr>
-              <w:rFonts w:ascii="Cambria Math" w:eastAsia="宋体" w:hAnsi="Cambria Math" w:cs="Times New Roman" w:hint="eastAsia"/>
-            </w:rPr>
-            <m:t>5</m:t>
-          </m:r>
+          <m:sSub>
+            <m:sSubPr>
+              <m:ctrlPr>
+                <w:rPr>
+                  <w:rFonts w:ascii="Cambria Math" w:eastAsia="宋体" w:hAnsi="Cambria Math" w:cs="Times New Roman"/>
+                  <w:i/>
+                </w:rPr>
+              </m:ctrlPr>
+            </m:sSubPr>
+            <m:e>
+              <m:r>
+                <w:rPr>
+                  <w:rFonts w:ascii="Cambria Math" w:eastAsia="宋体" w:hAnsi="Cambria Math" w:cs="Times New Roman"/>
+                </w:rPr>
+                <m:t>a</m:t>
+              </m:r>
+            </m:e>
+            <m:sub>
+              <m:r>
+                <w:rPr>
+                  <w:rFonts w:ascii="Cambria Math" w:eastAsia="宋体" w:hAnsi="Cambria Math" w:cs="Times New Roman" w:hint="eastAsia"/>
+                </w:rPr>
+                <m:t>4</m:t>
+              </m:r>
+              <w:bookmarkStart w:id="0" w:name="_GoBack"/>
+              <w:bookmarkEnd w:id="0"/>
+            </m:sub>
+          </m:sSub>
           <m:r>
             <w:rPr>
               <w:rFonts w:ascii="Cambria Math" w:eastAsia="宋体" w:hAnsi="Cambria Math" w:cs="Times New Roman"/>
@@ -1692,20 +2456,12 @@
         </w:rPr>
         <w:t>是</w:t>
       </w:r>
-      <w:bookmarkStart w:id="0" w:name="_GoBack"/>
-      <w:bookmarkEnd w:id="0"/>
       <w:r>
         <w:rPr>
           <w:rFonts w:ascii="Cambria Math" w:eastAsia="宋体" w:hAnsi="Cambria Math" w:cs="Times New Roman"/>
         </w:rPr>
         <w:t>，</w:t>
       </w:r>
-      <w:r>
-        <w:rPr>
-          <w:rFonts w:ascii="Cambria Math" w:eastAsia="宋体" w:hAnsi="Cambria Math" w:cs="Times New Roman" w:hint="eastAsia"/>
-        </w:rPr>
-        <w:t>排列</w:t>
-      </w:r>
       <m:oMath>
         <m:r>
           <w:rPr>
@@ -1718,25 +2474,119 @@
         <w:rPr>
           <w:rFonts w:ascii="Cambria Math" w:eastAsia="宋体" w:hAnsi="Cambria Math" w:cs="Times New Roman" w:hint="eastAsia"/>
         </w:rPr>
+        <w:t>的全排列</w:t>
+      </w:r>
+      <w:r>
+        <w:rPr>
+          <w:rFonts w:ascii="Cambria Math" w:eastAsia="宋体" w:hAnsi="Cambria Math" w:cs="Times New Roman" w:hint="eastAsia"/>
+        </w:rPr>
         <w:t>中</w:t>
       </w:r>
       <w:r>
         <w:rPr>
-          <w:rFonts w:ascii="Cambria Math" w:eastAsia="宋体" w:hAnsi="Cambria Math" w:cs="Times New Roman"/>
-        </w:rPr>
-        <w:t>的元素存在相同的</w:t>
-      </w:r>
-      <w:r>
-        <w:rPr>
-          <w:rFonts w:ascii="Cambria Math" w:eastAsia="宋体" w:hAnsi="Cambria Math" w:cs="Times New Roman" w:hint="eastAsia"/>
-        </w:rPr>
-        <w:t>（相同</w:t>
-      </w:r>
-      <w:r>
-        <w:rPr>
-          <w:rFonts w:ascii="Cambria Math" w:eastAsia="宋体" w:hAnsi="Cambria Math" w:cs="Times New Roman"/>
-        </w:rPr>
-        <w:t>的</w:t>
+          <w:rFonts w:ascii="Cambria Math" w:eastAsia="宋体" w:hAnsi="Cambria Math" w:cs="Times New Roman" w:hint="eastAsia"/>
+        </w:rPr>
+        <w:t>存在重复的情况</w:t>
+      </w:r>
+      <w:r>
+        <w:rPr>
+          <w:rFonts w:ascii="Cambria Math" w:eastAsia="宋体" w:hAnsi="Cambria Math" w:cs="Times New Roman" w:hint="eastAsia"/>
+        </w:rPr>
+        <w:t>，无法照搬。</w:t>
+      </w:r>
+      <w:r>
+        <w:rPr>
+          <w:rFonts w:ascii="Cambria Math" w:eastAsia="宋体" w:hAnsi="Cambria Math" w:cs="Times New Roman" w:hint="eastAsia"/>
+        </w:rPr>
+        <w:t>将排列</w:t>
+      </w:r>
+      <w:r>
+        <w:rPr>
+          <w:rFonts w:ascii="Cambria Math" w:eastAsia="宋体" w:hAnsi="Cambria Math" w:cs="Times New Roman" w:hint="eastAsia"/>
+        </w:rPr>
+        <w:t>s</w:t>
+      </w:r>
+      <w:r>
+        <w:rPr>
+          <w:rFonts w:ascii="Cambria Math" w:eastAsia="宋体" w:hAnsi="Cambria Math" w:cs="Times New Roman" w:hint="eastAsia"/>
+        </w:rPr>
+        <w:t>初始化为</w:t>
+      </w:r>
+      <m:oMath>
+        <m:r>
+          <w:rPr>
+            <w:rFonts w:ascii="Cambria Math" w:eastAsia="宋体" w:hAnsi="Cambria Math" w:cs="Times New Roman" w:hint="eastAsia"/>
+          </w:rPr>
+          <m:t>[</m:t>
+        </m:r>
+        <m:r>
+          <w:rPr>
+            <w:rFonts w:ascii="Cambria Math" w:eastAsia="宋体" w:hAnsi="Cambria Math" w:cs="Times New Roman"/>
+          </w:rPr>
+          <m:t>1, 1, 1, 0, 0</m:t>
+        </m:r>
+        <m:r>
+          <w:rPr>
+            <w:rFonts w:ascii="Cambria Math" w:eastAsia="宋体" w:hAnsi="Cambria Math" w:cs="Times New Roman" w:hint="eastAsia"/>
+          </w:rPr>
+          <m:t>]</m:t>
+        </m:r>
+      </m:oMath>
+      <w:r>
+        <w:rPr>
+          <w:rFonts w:ascii="Cambria Math" w:eastAsia="宋体" w:hAnsi="Cambria Math" w:cs="Times New Roman" w:hint="eastAsia"/>
+        </w:rPr>
+        <w:t>，在初始化状态中，</w:t>
+      </w:r>
+      <w:r>
+        <w:rPr>
+          <w:rFonts w:ascii="Cambria Math" w:eastAsia="宋体" w:hAnsi="Cambria Math" w:cs="Times New Roman" w:hint="eastAsia"/>
+        </w:rPr>
+        <w:t>从左开始</w:t>
+      </w:r>
+      <w:r>
+        <w:rPr>
+          <w:rFonts w:ascii="Cambria Math" w:eastAsia="宋体" w:hAnsi="Cambria Math" w:cs="Times New Roman" w:hint="eastAsia"/>
+        </w:rPr>
+        <w:t>找到</w:t>
+      </w:r>
+      <w:r>
+        <w:rPr>
+          <w:rFonts w:ascii="Cambria Math" w:eastAsia="宋体" w:hAnsi="Cambria Math" w:cs="Times New Roman" w:hint="eastAsia"/>
+        </w:rPr>
+        <w:t>第一组</w:t>
+      </w:r>
+      <w:r>
+        <w:rPr>
+          <w:rFonts w:ascii="Cambria Math" w:eastAsia="宋体" w:hAnsi="Cambria Math" w:cs="Times New Roman" w:hint="eastAsia"/>
+        </w:rPr>
+        <w:t>序对</w:t>
+      </w:r>
+      <m:oMath>
+        <m:r>
+          <w:rPr>
+            <w:rFonts w:ascii="Cambria Math" w:eastAsia="宋体" w:hAnsi="Cambria Math" w:cs="Times New Roman" w:hint="eastAsia"/>
+          </w:rPr>
+          <m:t>[</m:t>
+        </m:r>
+        <m:r>
+          <w:rPr>
+            <w:rFonts w:ascii="Cambria Math" w:eastAsia="宋体" w:hAnsi="Cambria Math" w:cs="Times New Roman"/>
+          </w:rPr>
+          <m:t>1, 0]</m:t>
+        </m:r>
+      </m:oMath>
+      <w:r>
+        <w:rPr>
+          <w:rFonts w:ascii="Cambria Math" w:eastAsia="宋体" w:hAnsi="Cambria Math" w:cs="Times New Roman" w:hint="eastAsia"/>
+        </w:rPr>
+        <w:t>（</w:t>
+      </w:r>
+      <w:r>
+        <w:rPr>
+          <w:rFonts w:ascii="Cambria Math" w:eastAsia="宋体" w:hAnsi="Cambria Math" w:cs="Times New Roman" w:hint="eastAsia"/>
+        </w:rPr>
+        <w:t>前</w:t>
       </w:r>
       <w:r>
         <w:rPr>
@@ -1748,7 +2598,37 @@
         <w:rPr>
           <w:rFonts w:ascii="Cambria Math" w:eastAsia="宋体" w:hAnsi="Cambria Math" w:cs="Times New Roman" w:hint="eastAsia"/>
         </w:rPr>
-        <w:t>和</w:t>
+        <w:t>个元素为</w:t>
+      </w:r>
+      <w:r>
+        <w:rPr>
+          <w:rFonts w:ascii="Cambria Math" w:eastAsia="宋体" w:hAnsi="Cambria Math" w:cs="Times New Roman" w:hint="eastAsia"/>
+        </w:rPr>
+        <w:t>1</w:t>
+      </w:r>
+      <w:r>
+        <w:rPr>
+          <w:rFonts w:ascii="Cambria Math" w:eastAsia="宋体" w:hAnsi="Cambria Math" w:cs="Times New Roman" w:hint="eastAsia"/>
+        </w:rPr>
+        <w:t>，</w:t>
+      </w:r>
+      <w:r>
+        <w:rPr>
+          <w:rFonts w:ascii="Cambria Math" w:eastAsia="宋体" w:hAnsi="Cambria Math" w:cs="Times New Roman" w:hint="eastAsia"/>
+        </w:rPr>
+        <w:t>后</w:t>
+      </w:r>
+      <w:r>
+        <w:rPr>
+          <w:rFonts w:ascii="Cambria Math" w:eastAsia="宋体" w:hAnsi="Cambria Math" w:cs="Times New Roman" w:hint="eastAsia"/>
+        </w:rPr>
+        <w:t>1</w:t>
+      </w:r>
+      <w:r>
+        <w:rPr>
+          <w:rFonts w:ascii="Cambria Math" w:eastAsia="宋体" w:hAnsi="Cambria Math" w:cs="Times New Roman" w:hint="eastAsia"/>
+        </w:rPr>
+        <w:t>个元素为</w:t>
       </w:r>
       <w:r>
         <w:rPr>
@@ -1758,21 +2638,71 @@
       </w:r>
       <w:r>
         <w:rPr>
-          <w:rFonts w:ascii="Cambria Math" w:eastAsia="宋体" w:hAnsi="Cambria Math" w:cs="Times New Roman"/>
-        </w:rPr>
-        <w:t>）</w:t>
-      </w:r>
-      <w:r>
-        <w:rPr>
-          <w:rFonts w:ascii="Cambria Math" w:eastAsia="宋体" w:hAnsi="Cambria Math" w:cs="Times New Roman" w:hint="eastAsia"/>
-        </w:rPr>
-        <w:t>。</w:t>
-      </w:r>
-      <w:r>
-        <w:rPr>
-          <w:rFonts w:ascii="Cambria Math" w:eastAsia="宋体" w:hAnsi="Cambria Math" w:cs="Times New Roman" w:hint="eastAsia"/>
-        </w:rPr>
-        <w:t>两个</w:t>
+          <w:rFonts w:ascii="Cambria Math" w:eastAsia="宋体" w:hAnsi="Cambria Math" w:cs="Times New Roman" w:hint="eastAsia"/>
+        </w:rPr>
+        <w:t>），将这个序对交换位置，得到</w:t>
+      </w:r>
+      <m:oMath>
+        <m:r>
+          <w:rPr>
+            <w:rFonts w:ascii="Cambria Math" w:eastAsia="宋体" w:hAnsi="Cambria Math" w:cs="Times New Roman" w:hint="eastAsia"/>
+          </w:rPr>
+          <m:t>[</m:t>
+        </m:r>
+        <m:r>
+          <w:rPr>
+            <w:rFonts w:ascii="Cambria Math" w:eastAsia="宋体" w:hAnsi="Cambria Math" w:cs="Times New Roman"/>
+          </w:rPr>
+          <m:t xml:space="preserve">1, 1, </m:t>
+        </m:r>
+        <m:r>
+          <w:rPr>
+            <w:rFonts w:ascii="Cambria Math" w:eastAsia="宋体" w:hAnsi="Cambria Math" w:cs="Times New Roman" w:hint="eastAsia"/>
+          </w:rPr>
+          <m:t>0</m:t>
+        </m:r>
+        <m:r>
+          <w:rPr>
+            <w:rFonts w:ascii="Cambria Math" w:eastAsia="宋体" w:hAnsi="Cambria Math" w:cs="Times New Roman"/>
+          </w:rPr>
+          <m:t xml:space="preserve">, </m:t>
+        </m:r>
+        <m:r>
+          <w:rPr>
+            <w:rFonts w:ascii="Cambria Math" w:eastAsia="宋体" w:hAnsi="Cambria Math" w:cs="Times New Roman" w:hint="eastAsia"/>
+          </w:rPr>
+          <m:t>1</m:t>
+        </m:r>
+        <m:r>
+          <w:rPr>
+            <w:rFonts w:ascii="Cambria Math" w:eastAsia="宋体" w:hAnsi="Cambria Math" w:cs="Times New Roman"/>
+          </w:rPr>
+          <m:t>, 0</m:t>
+        </m:r>
+        <m:r>
+          <w:rPr>
+            <w:rFonts w:ascii="Cambria Math" w:eastAsia="宋体" w:hAnsi="Cambria Math" w:cs="Times New Roman" w:hint="eastAsia"/>
+          </w:rPr>
+          <m:t>]</m:t>
+        </m:r>
+      </m:oMath>
+      <w:r>
+        <w:rPr>
+          <w:rFonts w:ascii="Cambria Math" w:eastAsia="宋体" w:hAnsi="Cambria Math" w:cs="Times New Roman" w:hint="eastAsia"/>
+        </w:rPr>
+        <w:t>，</w:t>
+      </w:r>
+      <w:r>
+        <w:rPr>
+          <w:rFonts w:ascii="Cambria Math" w:eastAsia="宋体" w:hAnsi="Cambria Math" w:cs="Times New Roman" w:hint="eastAsia"/>
+        </w:rPr>
+        <w:t>然后再将</w:t>
+      </w:r>
+      <w:r>
+        <w:rPr>
+          <w:rFonts w:ascii="Cambria Math" w:eastAsia="宋体" w:hAnsi="Cambria Math" w:cs="Times New Roman" w:hint="eastAsia"/>
+        </w:rPr>
+        <w:t>序对之前的所有</w:t>
       </w:r>
       <w:r>
         <w:rPr>
@@ -1784,7 +2714,13 @@
         <w:rPr>
           <w:rFonts w:ascii="Cambria Math" w:eastAsia="宋体" w:hAnsi="Cambria Math" w:cs="Times New Roman" w:hint="eastAsia"/>
         </w:rPr>
-        <w:t>或</w:t>
+        <w:t>放到</w:t>
+      </w:r>
+      <w:r>
+        <w:rPr>
+          <w:rFonts w:ascii="Cambria Math" w:eastAsia="宋体" w:hAnsi="Cambria Math" w:cs="Times New Roman" w:hint="eastAsia"/>
+        </w:rPr>
+        <w:t>排列的前面，所有</w:t>
       </w:r>
       <w:r>
         <w:rPr>
@@ -1796,155 +2732,681 @@
         <w:rPr>
           <w:rFonts w:ascii="Cambria Math" w:eastAsia="宋体" w:hAnsi="Cambria Math" w:cs="Times New Roman" w:hint="eastAsia"/>
         </w:rPr>
-        <w:t>交换</w:t>
-      </w:r>
-      <w:r>
-        <w:rPr>
-          <w:rFonts w:ascii="Cambria Math" w:eastAsia="宋体" w:hAnsi="Cambria Math" w:cs="Times New Roman"/>
-        </w:rPr>
-        <w:t>无法得到新的</w:t>
-      </w:r>
-      <w:r>
-        <w:rPr>
-          <w:rFonts w:ascii="Cambria Math" w:eastAsia="宋体" w:hAnsi="Cambria Math" w:cs="Times New Roman" w:hint="eastAsia"/>
-        </w:rPr>
-        <w:t>排列</w:t>
-      </w:r>
-      <w:r>
-        <w:rPr>
-          <w:rFonts w:ascii="Cambria Math" w:eastAsia="宋体" w:hAnsi="Cambria Math" w:cs="Times New Roman" w:hint="eastAsia"/>
-        </w:rPr>
-        <w:t>，</w:t>
-      </w:r>
-      <w:r>
-        <w:rPr>
-          <w:rFonts w:ascii="Cambria Math" w:eastAsia="宋体" w:hAnsi="Cambria Math" w:cs="Times New Roman"/>
-        </w:rPr>
-        <w:t>交换</w:t>
-      </w:r>
-      <w:r>
-        <w:rPr>
-          <w:rFonts w:ascii="Cambria Math" w:eastAsia="宋体" w:hAnsi="Cambria Math" w:cs="Times New Roman" w:hint="eastAsia"/>
-        </w:rPr>
-        <w:t>0</w:t>
-      </w:r>
-      <w:r>
-        <w:rPr>
-          <w:rFonts w:ascii="Cambria Math" w:eastAsia="宋体" w:hAnsi="Cambria Math" w:cs="Times New Roman" w:hint="eastAsia"/>
-        </w:rPr>
-        <w:t>和</w:t>
-      </w:r>
-      <w:r>
-        <w:rPr>
-          <w:rFonts w:ascii="Cambria Math" w:eastAsia="宋体" w:hAnsi="Cambria Math" w:cs="Times New Roman" w:hint="eastAsia"/>
-        </w:rPr>
-        <w:t>1</w:t>
-      </w:r>
-      <w:r>
-        <w:rPr>
-          <w:rFonts w:ascii="Cambria Math" w:eastAsia="宋体" w:hAnsi="Cambria Math" w:cs="Times New Roman" w:hint="eastAsia"/>
-        </w:rPr>
-        <w:t>才</w:t>
-      </w:r>
-      <w:r>
-        <w:rPr>
-          <w:rFonts w:ascii="Cambria Math" w:eastAsia="宋体" w:hAnsi="Cambria Math" w:cs="Times New Roman" w:hint="eastAsia"/>
-        </w:rPr>
-        <w:t>可以</w:t>
-      </w:r>
-      <w:r>
-        <w:rPr>
-          <w:rFonts w:ascii="Cambria Math" w:eastAsia="宋体" w:hAnsi="Cambria Math" w:cs="Times New Roman"/>
-        </w:rPr>
-        <w:t>得到新的排列。</w:t>
-      </w:r>
-      <w:r>
-        <w:rPr>
-          <w:rFonts w:ascii="Cambria Math" w:eastAsia="宋体" w:hAnsi="Cambria Math" w:cs="Times New Roman" w:hint="eastAsia"/>
-        </w:rPr>
-        <w:t>因此</w:t>
-      </w:r>
-      <w:r>
-        <w:rPr>
-          <w:rFonts w:ascii="Cambria Math" w:eastAsia="宋体" w:hAnsi="Cambria Math" w:cs="Times New Roman"/>
-        </w:rPr>
-        <w:t>我们只需要对</w:t>
-      </w:r>
-      <m:oMath>
-        <m:r>
-          <w:rPr>
-            <w:rFonts w:ascii="Cambria Math" w:eastAsia="宋体" w:hAnsi="Cambria Math" w:cs="Times New Roman"/>
-          </w:rPr>
-          <m:t>s</m:t>
-        </m:r>
-      </m:oMath>
-      <w:r>
-        <w:rPr>
-          <w:rFonts w:ascii="Cambria Math" w:eastAsia="宋体" w:hAnsi="Cambria Math" w:cs="Times New Roman"/>
-        </w:rPr>
-        <w:t>进行</w:t>
-      </w:r>
-      <w:r>
-        <w:rPr>
-          <w:rFonts w:ascii="Cambria Math" w:eastAsia="宋体" w:hAnsi="Cambria Math" w:cs="Times New Roman" w:hint="eastAsia"/>
-        </w:rPr>
-        <w:t>全排列</w:t>
-      </w:r>
-      <w:r>
-        <w:rPr>
-          <w:rFonts w:ascii="Cambria Math" w:eastAsia="宋体" w:hAnsi="Cambria Math" w:cs="Times New Roman"/>
-        </w:rPr>
-        <w:t>，</w:t>
-      </w:r>
-      <w:r>
-        <w:rPr>
-          <w:rFonts w:ascii="Cambria Math" w:eastAsia="宋体" w:hAnsi="Cambria Math" w:cs="Times New Roman" w:hint="eastAsia"/>
-        </w:rPr>
-        <w:t>除去相同</w:t>
-      </w:r>
-      <w:r>
-        <w:rPr>
-          <w:rFonts w:ascii="Cambria Math" w:eastAsia="宋体" w:hAnsi="Cambria Math" w:cs="Times New Roman"/>
-        </w:rPr>
-        <w:t>元素</w:t>
-      </w:r>
-      <w:r>
-        <w:rPr>
-          <w:rFonts w:ascii="Cambria Math" w:eastAsia="宋体" w:hAnsi="Cambria Math" w:cs="Times New Roman" w:hint="eastAsia"/>
-        </w:rPr>
-        <w:t>的</w:t>
-      </w:r>
-      <w:r>
-        <w:rPr>
-          <w:rFonts w:ascii="Cambria Math" w:eastAsia="宋体" w:hAnsi="Cambria Math" w:cs="Times New Roman"/>
-        </w:rPr>
-        <w:t>交换情况</w:t>
-      </w:r>
-      <w:r>
-        <w:rPr>
-          <w:rFonts w:ascii="Cambria Math" w:eastAsia="宋体" w:hAnsi="Cambria Math" w:cs="Times New Roman" w:hint="eastAsia"/>
-        </w:rPr>
-        <w:t>，</w:t>
-      </w:r>
-      <w:r>
-        <w:rPr>
-          <w:rFonts w:ascii="Cambria Math" w:eastAsia="宋体" w:hAnsi="Cambria Math" w:cs="Times New Roman"/>
-        </w:rPr>
-        <w:t>只留下不同元素的交换情况。</w:t>
+        <w:t>放到排列后面，但都不超过序对本身。</w:t>
       </w:r>
     </w:p>
     <w:p>
       <w:pPr>
-        <w:ind w:firstLineChars="200" w:firstLine="420"/>
         <w:rPr>
           <w:rFonts w:ascii="Cambria Math" w:eastAsia="宋体" w:hAnsi="Cambria Math" w:cs="Times New Roman"/>
         </w:rPr>
       </w:pPr>
       <w:r>
         <w:rPr>
-          <w:rFonts w:ascii="Cambria Math" w:eastAsia="宋体" w:hAnsi="Cambria Math" w:cs="Times New Roman" w:hint="eastAsia"/>
-        </w:rPr>
-        <w:t>最后</w:t>
+          <w:rFonts w:ascii="Cambria Math" w:eastAsia="宋体" w:hAnsi="Cambria Math" w:cs="Times New Roman"/>
+        </w:rPr>
+        <w:tab/>
+      </w:r>
+      <w:r>
+        <w:rPr>
+          <w:rFonts w:ascii="Cambria Math" w:eastAsia="宋体" w:hAnsi="Cambria Math" w:cs="Times New Roman" w:hint="eastAsia"/>
+        </w:rPr>
+        <w:t>例如对于</w:t>
+      </w:r>
+      <m:oMath>
+        <m:r>
+          <w:rPr>
+            <w:rFonts w:ascii="Cambria Math" w:eastAsia="宋体" w:hAnsi="Cambria Math" w:cs="Times New Roman" w:hint="eastAsia"/>
+          </w:rPr>
+          <m:t>[0</m:t>
+        </m:r>
+        <m:r>
+          <w:rPr>
+            <w:rFonts w:ascii="Cambria Math" w:eastAsia="宋体" w:hAnsi="Cambria Math" w:cs="Times New Roman"/>
+          </w:rPr>
+          <m:t xml:space="preserve">, 1, </m:t>
+        </m:r>
+        <m:r>
+          <w:rPr>
+            <w:rFonts w:ascii="Cambria Math" w:eastAsia="宋体" w:hAnsi="Cambria Math" w:cs="Times New Roman"/>
+            <w:color w:val="ED7D31" w:themeColor="accent2"/>
+          </w:rPr>
+          <m:t>1</m:t>
+        </m:r>
+        <m:r>
+          <w:rPr>
+            <w:rFonts w:ascii="Cambria Math" w:eastAsia="宋体" w:hAnsi="Cambria Math" w:cs="Times New Roman"/>
+          </w:rPr>
+          <m:t>,</m:t>
+        </m:r>
+        <m:r>
+          <w:rPr>
+            <w:rFonts w:ascii="Cambria Math" w:eastAsia="宋体" w:hAnsi="Cambria Math" w:cs="Times New Roman"/>
+            <w:color w:val="ED7D31" w:themeColor="accent2"/>
+          </w:rPr>
+          <m:t xml:space="preserve"> </m:t>
+        </m:r>
+        <m:r>
+          <w:rPr>
+            <w:rFonts w:ascii="Cambria Math" w:eastAsia="宋体" w:hAnsi="Cambria Math" w:cs="Times New Roman" w:hint="eastAsia"/>
+            <w:color w:val="ED7D31" w:themeColor="accent2"/>
+          </w:rPr>
+          <m:t>0</m:t>
+        </m:r>
+        <m:r>
+          <w:rPr>
+            <w:rFonts w:ascii="Cambria Math" w:eastAsia="宋体" w:hAnsi="Cambria Math" w:cs="Times New Roman"/>
+          </w:rPr>
+          <m:t xml:space="preserve">, </m:t>
+        </m:r>
+        <m:r>
+          <w:rPr>
+            <w:rFonts w:ascii="Cambria Math" w:eastAsia="宋体" w:hAnsi="Cambria Math" w:cs="Times New Roman" w:hint="eastAsia"/>
+          </w:rPr>
+          <m:t>1]</m:t>
+        </m:r>
+      </m:oMath>
+      <w:r>
+        <w:rPr>
+          <w:rFonts w:ascii="Cambria Math" w:eastAsia="宋体" w:hAnsi="Cambria Math" w:cs="Times New Roman" w:hint="eastAsia"/>
+        </w:rPr>
+        <w:t>，将</w:t>
+      </w:r>
+      <w:r>
+        <w:rPr>
+          <w:rFonts w:ascii="Cambria Math" w:eastAsia="宋体" w:hAnsi="Cambria Math" w:cs="Times New Roman" w:hint="eastAsia"/>
+        </w:rPr>
+        <w:t>从左开始的第一组</w:t>
+      </w:r>
+      <w:r>
+        <w:rPr>
+          <w:rFonts w:ascii="Cambria Math" w:eastAsia="宋体" w:hAnsi="Cambria Math" w:cs="Times New Roman" w:hint="eastAsia"/>
+        </w:rPr>
+        <w:t>序对</w:t>
+      </w:r>
+      <m:oMath>
+        <m:r>
+          <w:rPr>
+            <w:rFonts w:ascii="Cambria Math" w:eastAsia="宋体" w:hAnsi="Cambria Math" w:cs="Times New Roman" w:hint="eastAsia"/>
+          </w:rPr>
+          <m:t>[</m:t>
+        </m:r>
+        <m:r>
+          <w:rPr>
+            <w:rFonts w:ascii="Cambria Math" w:eastAsia="宋体" w:hAnsi="Cambria Math" w:cs="Times New Roman"/>
+          </w:rPr>
+          <m:t>1, 0]</m:t>
+        </m:r>
+      </m:oMath>
+      <w:r>
+        <w:rPr>
+          <w:rFonts w:ascii="Cambria Math" w:eastAsia="宋体" w:hAnsi="Cambria Math" w:cs="Times New Roman" w:hint="eastAsia"/>
+        </w:rPr>
+        <w:t>（</w:t>
+      </w:r>
+      <w:r>
+        <w:rPr>
+          <w:rFonts w:ascii="Cambria Math" w:eastAsia="宋体" w:hAnsi="Cambria Math" w:cs="Times New Roman" w:hint="eastAsia"/>
+        </w:rPr>
+        <w:t>即</w:t>
+      </w:r>
+      <m:oMath>
+        <m:r>
+          <m:rPr>
+            <m:sty m:val="p"/>
+          </m:rPr>
+          <w:rPr>
+            <w:rFonts w:ascii="Cambria Math" w:eastAsia="宋体" w:hAnsi="Cambria Math" w:cs="Times New Roman" w:hint="eastAsia"/>
+          </w:rPr>
+          <m:t>{</m:t>
+        </m:r>
+        <m:sSub>
+          <m:sSubPr>
+            <m:ctrlPr>
+              <w:rPr>
+                <w:rFonts w:ascii="Cambria Math" w:eastAsia="宋体" w:hAnsi="Cambria Math" w:cs="Times New Roman"/>
+                <w:i/>
+              </w:rPr>
+            </m:ctrlPr>
+          </m:sSubPr>
+          <m:e>
+            <m:r>
+              <w:rPr>
+                <w:rFonts w:ascii="Cambria Math" w:eastAsia="宋体" w:hAnsi="Cambria Math" w:cs="Times New Roman"/>
+              </w:rPr>
+              <m:t>a</m:t>
+            </m:r>
+          </m:e>
+          <m:sub>
+            <m:r>
+              <w:rPr>
+                <w:rFonts w:ascii="Cambria Math" w:eastAsia="宋体" w:hAnsi="Cambria Math" w:cs="Times New Roman" w:hint="eastAsia"/>
+              </w:rPr>
+              <m:t>2</m:t>
+            </m:r>
+          </m:sub>
+        </m:sSub>
+        <m:r>
+          <w:rPr>
+            <w:rFonts w:ascii="Cambria Math" w:eastAsia="宋体" w:hAnsi="Cambria Math" w:cs="Times New Roman"/>
+          </w:rPr>
+          <m:t xml:space="preserve">, </m:t>
+        </m:r>
+        <m:sSub>
+          <m:sSubPr>
+            <m:ctrlPr>
+              <w:rPr>
+                <w:rFonts w:ascii="Cambria Math" w:eastAsia="宋体" w:hAnsi="Cambria Math" w:cs="Times New Roman"/>
+                <w:i/>
+              </w:rPr>
+            </m:ctrlPr>
+          </m:sSubPr>
+          <m:e>
+            <m:r>
+              <w:rPr>
+                <w:rFonts w:ascii="Cambria Math" w:eastAsia="宋体" w:hAnsi="Cambria Math" w:cs="Times New Roman"/>
+              </w:rPr>
+              <m:t>a</m:t>
+            </m:r>
+          </m:e>
+          <m:sub>
+            <m:r>
+              <w:rPr>
+                <w:rFonts w:ascii="Cambria Math" w:eastAsia="宋体" w:hAnsi="Cambria Math" w:cs="Times New Roman" w:hint="eastAsia"/>
+              </w:rPr>
+              <m:t>3</m:t>
+            </m:r>
+          </m:sub>
+        </m:sSub>
+        <m:r>
+          <w:rPr>
+            <w:rFonts w:ascii="Cambria Math" w:eastAsia="宋体" w:hAnsi="Cambria Math" w:cs="Times New Roman"/>
+          </w:rPr>
+          <m:t>}</m:t>
+        </m:r>
+      </m:oMath>
+      <w:r>
+        <w:rPr>
+          <w:rFonts w:ascii="Cambria Math" w:eastAsia="宋体" w:hAnsi="Cambria Math" w:cs="Times New Roman" w:hint="eastAsia"/>
+        </w:rPr>
+        <w:t>）</w:t>
+      </w:r>
+      <w:r>
+        <w:rPr>
+          <w:rFonts w:ascii="Cambria Math" w:eastAsia="宋体" w:hAnsi="Cambria Math" w:cs="Times New Roman" w:hint="eastAsia"/>
+        </w:rPr>
+        <w:t>交换后</w:t>
+      </w:r>
+      <w:r>
+        <w:rPr>
+          <w:rFonts w:ascii="Cambria Math" w:eastAsia="宋体" w:hAnsi="Cambria Math" w:cs="Times New Roman" w:hint="eastAsia"/>
+        </w:rPr>
+        <w:t>得到</w:t>
+      </w:r>
+      <m:oMath>
+        <m:r>
+          <w:rPr>
+            <w:rFonts w:ascii="Cambria Math" w:eastAsia="宋体" w:hAnsi="Cambria Math" w:cs="Times New Roman" w:hint="eastAsia"/>
+          </w:rPr>
+          <m:t>[0</m:t>
+        </m:r>
+        <m:r>
+          <w:rPr>
+            <w:rFonts w:ascii="Cambria Math" w:eastAsia="宋体" w:hAnsi="Cambria Math" w:cs="Times New Roman"/>
+          </w:rPr>
+          <m:t xml:space="preserve">, 1, </m:t>
+        </m:r>
+        <m:r>
+          <w:rPr>
+            <w:rFonts w:ascii="Cambria Math" w:eastAsia="宋体" w:hAnsi="Cambria Math" w:cs="Times New Roman" w:hint="eastAsia"/>
+            <w:color w:val="ED7D31" w:themeColor="accent2"/>
+          </w:rPr>
+          <m:t>0</m:t>
+        </m:r>
+        <m:r>
+          <w:rPr>
+            <w:rFonts w:ascii="Cambria Math" w:eastAsia="宋体" w:hAnsi="Cambria Math" w:cs="Times New Roman"/>
+          </w:rPr>
+          <m:t>,</m:t>
+        </m:r>
+        <m:r>
+          <w:rPr>
+            <w:rFonts w:ascii="Cambria Math" w:eastAsia="宋体" w:hAnsi="Cambria Math" w:cs="Times New Roman"/>
+            <w:color w:val="ED7D31" w:themeColor="accent2"/>
+          </w:rPr>
+          <m:t xml:space="preserve"> </m:t>
+        </m:r>
+        <m:r>
+          <w:rPr>
+            <w:rFonts w:ascii="Cambria Math" w:eastAsia="宋体" w:hAnsi="Cambria Math" w:cs="Times New Roman" w:hint="eastAsia"/>
+            <w:color w:val="ED7D31" w:themeColor="accent2"/>
+          </w:rPr>
+          <m:t>1</m:t>
+        </m:r>
+        <m:r>
+          <w:rPr>
+            <w:rFonts w:ascii="Cambria Math" w:eastAsia="宋体" w:hAnsi="Cambria Math" w:cs="Times New Roman"/>
+          </w:rPr>
+          <m:t>,</m:t>
+        </m:r>
+        <m:r>
+          <w:rPr>
+            <w:rFonts w:ascii="Cambria Math" w:eastAsia="宋体" w:hAnsi="Cambria Math" w:cs="Times New Roman"/>
+            <w:color w:val="ED7D31" w:themeColor="accent2"/>
+          </w:rPr>
+          <m:t xml:space="preserve"> </m:t>
+        </m:r>
+        <m:r>
+          <w:rPr>
+            <w:rFonts w:ascii="Cambria Math" w:eastAsia="宋体" w:hAnsi="Cambria Math" w:cs="Times New Roman" w:hint="eastAsia"/>
+            <w:color w:val="000000" w:themeColor="text1"/>
+          </w:rPr>
+          <m:t>1</m:t>
+        </m:r>
+        <m:r>
+          <w:rPr>
+            <w:rFonts w:ascii="Cambria Math" w:eastAsia="宋体" w:hAnsi="Cambria Math" w:cs="Times New Roman" w:hint="eastAsia"/>
+          </w:rPr>
+          <m:t>]</m:t>
+        </m:r>
+      </m:oMath>
+      <w:r>
+        <w:rPr>
+          <w:rFonts w:ascii="Cambria Math" w:eastAsia="宋体" w:hAnsi="Cambria Math" w:cs="Times New Roman" w:hint="eastAsia"/>
+        </w:rPr>
+        <w:t>，这时将数组中</w:t>
+      </w:r>
+      <w:r>
+        <w:rPr>
+          <w:rFonts w:ascii="Cambria Math" w:eastAsia="宋体" w:hAnsi="Cambria Math" w:cs="Times New Roman" w:hint="eastAsia"/>
+        </w:rPr>
+        <w:t>下标</w:t>
+      </w:r>
+      <w:r>
+        <w:rPr>
+          <w:rFonts w:ascii="Cambria Math" w:eastAsia="宋体" w:hAnsi="Cambria Math" w:cs="Times New Roman" w:hint="eastAsia"/>
+        </w:rPr>
+        <w:t>在</w:t>
+      </w:r>
+      <m:oMath>
+        <m:r>
+          <w:rPr>
+            <w:rFonts w:ascii="Cambria Math" w:eastAsia="宋体" w:hAnsi="Cambria Math" w:cs="Times New Roman" w:hint="eastAsia"/>
+          </w:rPr>
+          <m:t>[0</m:t>
+        </m:r>
+        <m:r>
+          <w:rPr>
+            <w:rFonts w:ascii="Cambria Math" w:eastAsia="宋体" w:hAnsi="Cambria Math" w:cs="Times New Roman"/>
+          </w:rPr>
+          <m:t xml:space="preserve">, </m:t>
+        </m:r>
+        <m:r>
+          <w:rPr>
+            <w:rFonts w:ascii="Cambria Math" w:eastAsia="宋体" w:hAnsi="Cambria Math" w:cs="Times New Roman" w:hint="eastAsia"/>
+          </w:rPr>
+          <m:t>1</m:t>
+        </m:r>
+        <m:r>
+          <w:rPr>
+            <w:rFonts w:ascii="Cambria Math" w:eastAsia="宋体" w:hAnsi="Cambria Math" w:cs="Times New Roman"/>
+          </w:rPr>
+          <m:t>]</m:t>
+        </m:r>
+      </m:oMath>
+      <w:r>
+        <w:rPr>
+          <w:rFonts w:ascii="Cambria Math" w:eastAsia="宋体" w:hAnsi="Cambria Math" w:cs="Times New Roman" w:hint="eastAsia"/>
+        </w:rPr>
+        <w:t>范围中的所有</w:t>
+      </w:r>
+      <w:r>
+        <w:rPr>
+          <w:rFonts w:ascii="Cambria Math" w:eastAsia="宋体" w:hAnsi="Cambria Math" w:cs="Times New Roman" w:hint="eastAsia"/>
+        </w:rPr>
+        <w:t>1</w:t>
+      </w:r>
+      <w:r>
+        <w:rPr>
+          <w:rFonts w:ascii="Cambria Math" w:eastAsia="宋体" w:hAnsi="Cambria Math" w:cs="Times New Roman" w:hint="eastAsia"/>
+        </w:rPr>
+        <w:t>放到前面，</w:t>
+      </w:r>
+      <w:r>
+        <w:rPr>
+          <w:rFonts w:ascii="Cambria Math" w:eastAsia="宋体" w:hAnsi="Cambria Math" w:cs="Times New Roman" w:hint="eastAsia"/>
+        </w:rPr>
+        <w:t>0</w:t>
+      </w:r>
+      <w:r>
+        <w:rPr>
+          <w:rFonts w:ascii="Cambria Math" w:eastAsia="宋体" w:hAnsi="Cambria Math" w:cs="Times New Roman" w:hint="eastAsia"/>
+        </w:rPr>
+        <w:t>放到后面，得到</w:t>
+      </w:r>
+      <m:oMath>
+        <m:r>
+          <w:rPr>
+            <w:rFonts w:ascii="Cambria Math" w:eastAsia="宋体" w:hAnsi="Cambria Math" w:cs="Times New Roman" w:hint="eastAsia"/>
+          </w:rPr>
+          <m:t>[1</m:t>
+        </m:r>
+        <m:r>
+          <w:rPr>
+            <w:rFonts w:ascii="Cambria Math" w:eastAsia="宋体" w:hAnsi="Cambria Math" w:cs="Times New Roman"/>
+          </w:rPr>
+          <m:t xml:space="preserve">, </m:t>
+        </m:r>
+        <m:r>
+          <w:rPr>
+            <w:rFonts w:ascii="Cambria Math" w:eastAsia="宋体" w:hAnsi="Cambria Math" w:cs="Times New Roman" w:hint="eastAsia"/>
+          </w:rPr>
+          <m:t>0</m:t>
+        </m:r>
+        <m:r>
+          <w:rPr>
+            <w:rFonts w:ascii="Cambria Math" w:eastAsia="宋体" w:hAnsi="Cambria Math" w:cs="Times New Roman"/>
+          </w:rPr>
+          <m:t xml:space="preserve">, </m:t>
+        </m:r>
+        <m:r>
+          <w:rPr>
+            <w:rFonts w:ascii="Cambria Math" w:eastAsia="宋体" w:hAnsi="Cambria Math" w:cs="Times New Roman" w:hint="eastAsia"/>
+            <w:color w:val="ED7D31" w:themeColor="accent2"/>
+          </w:rPr>
+          <m:t>0</m:t>
+        </m:r>
+        <m:r>
+          <w:rPr>
+            <w:rFonts w:ascii="Cambria Math" w:eastAsia="宋体" w:hAnsi="Cambria Math" w:cs="Times New Roman"/>
+          </w:rPr>
+          <m:t>,</m:t>
+        </m:r>
+        <m:r>
+          <w:rPr>
+            <w:rFonts w:ascii="Cambria Math" w:eastAsia="宋体" w:hAnsi="Cambria Math" w:cs="Times New Roman"/>
+            <w:color w:val="ED7D31" w:themeColor="accent2"/>
+          </w:rPr>
+          <m:t xml:space="preserve"> </m:t>
+        </m:r>
+        <m:r>
+          <w:rPr>
+            <w:rFonts w:ascii="Cambria Math" w:eastAsia="宋体" w:hAnsi="Cambria Math" w:cs="Times New Roman" w:hint="eastAsia"/>
+            <w:color w:val="ED7D31" w:themeColor="accent2"/>
+          </w:rPr>
+          <m:t>1</m:t>
+        </m:r>
+        <m:r>
+          <w:rPr>
+            <w:rFonts w:ascii="Cambria Math" w:eastAsia="宋体" w:hAnsi="Cambria Math" w:cs="Times New Roman"/>
+          </w:rPr>
+          <m:t>,</m:t>
+        </m:r>
+        <m:r>
+          <w:rPr>
+            <w:rFonts w:ascii="Cambria Math" w:eastAsia="宋体" w:hAnsi="Cambria Math" w:cs="Times New Roman"/>
+            <w:color w:val="ED7D31" w:themeColor="accent2"/>
+          </w:rPr>
+          <m:t xml:space="preserve"> </m:t>
+        </m:r>
+        <m:r>
+          <w:rPr>
+            <w:rFonts w:ascii="Cambria Math" w:eastAsia="宋体" w:hAnsi="Cambria Math" w:cs="Times New Roman" w:hint="eastAsia"/>
+            <w:color w:val="000000" w:themeColor="text1"/>
+          </w:rPr>
+          <m:t>1</m:t>
+        </m:r>
+        <m:r>
+          <w:rPr>
+            <w:rFonts w:ascii="Cambria Math" w:eastAsia="宋体" w:hAnsi="Cambria Math" w:cs="Times New Roman" w:hint="eastAsia"/>
+          </w:rPr>
+          <m:t>]</m:t>
+        </m:r>
+      </m:oMath>
+      <w:r>
+        <w:rPr>
+          <w:rFonts w:ascii="Cambria Math" w:eastAsia="宋体" w:hAnsi="Cambria Math" w:cs="Times New Roman" w:hint="eastAsia"/>
+        </w:rPr>
+        <w:t>。</w:t>
+      </w:r>
+      <w:r>
+        <w:rPr>
+          <w:rFonts w:ascii="Cambria Math" w:eastAsia="宋体" w:hAnsi="Cambria Math" w:cs="Times New Roman" w:hint="eastAsia"/>
+        </w:rPr>
+        <w:t>之后重复的</w:t>
+      </w:r>
+      <w:r>
+        <w:rPr>
+          <w:rFonts w:ascii="Cambria Math" w:eastAsia="宋体" w:hAnsi="Cambria Math" w:cs="Times New Roman" w:hint="eastAsia"/>
+        </w:rPr>
+        <w:t>进行该操作，可以得到</w:t>
+      </w:r>
+      <w:r>
+        <w:rPr>
+          <w:rFonts w:ascii="Cambria Math" w:eastAsia="宋体" w:hAnsi="Cambria Math" w:cs="Times New Roman" w:hint="eastAsia"/>
+        </w:rPr>
+        <w:t>：</w:t>
+      </w:r>
+    </w:p>
+    <w:p>
+      <w:pPr>
+        <w:rPr>
+          <w:rFonts w:ascii="Cambria Math" w:eastAsia="宋体" w:hAnsi="Cambria Math" w:cs="Times New Roman"/>
+        </w:rPr>
+      </w:pPr>
+      <m:oMathPara>
+        <m:oMath>
+          <m:r>
+            <w:rPr>
+              <w:rFonts w:ascii="Cambria Math" w:eastAsia="宋体" w:hAnsi="Cambria Math" w:cs="Times New Roman" w:hint="eastAsia"/>
+            </w:rPr>
+            <m:t>[</m:t>
+          </m:r>
+          <m:r>
+            <w:rPr>
+              <w:rFonts w:ascii="Cambria Math" w:eastAsia="宋体" w:hAnsi="Cambria Math" w:cs="Times New Roman" w:hint="eastAsia"/>
+              <w:color w:val="ED7D31" w:themeColor="accent2"/>
+            </w:rPr>
+            <m:t>0</m:t>
+          </m:r>
+          <m:r>
+            <w:rPr>
+              <w:rFonts w:ascii="Cambria Math" w:eastAsia="宋体" w:hAnsi="Cambria Math" w:cs="Times New Roman"/>
+            </w:rPr>
+            <m:t xml:space="preserve">, </m:t>
+          </m:r>
+          <m:r>
+            <w:rPr>
+              <w:rFonts w:ascii="Cambria Math" w:eastAsia="宋体" w:hAnsi="Cambria Math" w:cs="Times New Roman" w:hint="eastAsia"/>
+              <w:color w:val="ED7D31" w:themeColor="accent2"/>
+            </w:rPr>
+            <m:t>1</m:t>
+          </m:r>
+          <m:r>
+            <w:rPr>
+              <w:rFonts w:ascii="Cambria Math" w:eastAsia="宋体" w:hAnsi="Cambria Math" w:cs="Times New Roman"/>
+            </w:rPr>
+            <m:t xml:space="preserve">, </m:t>
+          </m:r>
+          <m:r>
+            <w:rPr>
+              <w:rFonts w:ascii="Cambria Math" w:eastAsia="宋体" w:hAnsi="Cambria Math" w:cs="Times New Roman" w:hint="eastAsia"/>
+            </w:rPr>
+            <m:t>0</m:t>
+          </m:r>
+          <m:r>
+            <w:rPr>
+              <w:rFonts w:ascii="Cambria Math" w:eastAsia="宋体" w:hAnsi="Cambria Math" w:cs="Times New Roman"/>
+            </w:rPr>
+            <m:t xml:space="preserve">, </m:t>
+          </m:r>
+          <m:r>
+            <w:rPr>
+              <w:rFonts w:ascii="Cambria Math" w:eastAsia="宋体" w:hAnsi="Cambria Math" w:cs="Times New Roman" w:hint="eastAsia"/>
+            </w:rPr>
+            <m:t>1</m:t>
+          </m:r>
+          <m:r>
+            <w:rPr>
+              <w:rFonts w:ascii="Cambria Math" w:eastAsia="宋体" w:hAnsi="Cambria Math" w:cs="Times New Roman"/>
+            </w:rPr>
+            <m:t xml:space="preserve">, </m:t>
+          </m:r>
+          <m:r>
+            <w:rPr>
+              <w:rFonts w:ascii="Cambria Math" w:eastAsia="宋体" w:hAnsi="Cambria Math" w:cs="Times New Roman" w:hint="eastAsia"/>
+              <w:color w:val="000000" w:themeColor="text1"/>
+            </w:rPr>
+            <m:t>1</m:t>
+          </m:r>
+          <m:r>
+            <w:rPr>
+              <w:rFonts w:ascii="Cambria Math" w:eastAsia="宋体" w:hAnsi="Cambria Math" w:cs="Times New Roman" w:hint="eastAsia"/>
+            </w:rPr>
+            <m:t>]</m:t>
+          </m:r>
+        </m:oMath>
+      </m:oMathPara>
+    </w:p>
+    <w:p>
+      <w:pPr>
+        <w:rPr>
+          <w:rFonts w:ascii="Cambria Math" w:eastAsia="宋体" w:hAnsi="Cambria Math" w:cs="Times New Roman"/>
+        </w:rPr>
+      </w:pPr>
+      <m:oMathPara>
+        <m:oMath>
+          <m:r>
+            <w:rPr>
+              <w:rFonts w:ascii="Cambria Math" w:eastAsia="宋体" w:hAnsi="Cambria Math" w:cs="Times New Roman" w:hint="eastAsia"/>
+            </w:rPr>
+            <m:t>[0</m:t>
+          </m:r>
+          <m:r>
+            <w:rPr>
+              <w:rFonts w:ascii="Cambria Math" w:eastAsia="宋体" w:hAnsi="Cambria Math" w:cs="Times New Roman"/>
+            </w:rPr>
+            <m:t xml:space="preserve">, </m:t>
+          </m:r>
+          <m:r>
+            <w:rPr>
+              <w:rFonts w:ascii="Cambria Math" w:eastAsia="宋体" w:hAnsi="Cambria Math" w:cs="Times New Roman" w:hint="eastAsia"/>
+              <w:color w:val="ED7D31" w:themeColor="accent2"/>
+            </w:rPr>
+            <m:t>0</m:t>
+          </m:r>
+          <m:r>
+            <w:rPr>
+              <w:rFonts w:ascii="Cambria Math" w:eastAsia="宋体" w:hAnsi="Cambria Math" w:cs="Times New Roman"/>
+            </w:rPr>
+            <m:t xml:space="preserve">, </m:t>
+          </m:r>
+          <m:r>
+            <w:rPr>
+              <w:rFonts w:ascii="Cambria Math" w:eastAsia="宋体" w:hAnsi="Cambria Math" w:cs="Times New Roman" w:hint="eastAsia"/>
+              <w:color w:val="ED7D31" w:themeColor="accent2"/>
+            </w:rPr>
+            <m:t>1</m:t>
+          </m:r>
+          <m:r>
+            <w:rPr>
+              <w:rFonts w:ascii="Cambria Math" w:eastAsia="宋体" w:hAnsi="Cambria Math" w:cs="Times New Roman"/>
+              <w:color w:val="ED7D31" w:themeColor="accent2"/>
+            </w:rPr>
+            <m:t>,</m:t>
+          </m:r>
+          <m:r>
+            <w:rPr>
+              <w:rFonts w:ascii="Cambria Math" w:eastAsia="宋体" w:hAnsi="Cambria Math" w:cs="Times New Roman"/>
+              <w:color w:val="000000" w:themeColor="text1"/>
+            </w:rPr>
+            <m:t xml:space="preserve"> </m:t>
+          </m:r>
+          <m:r>
+            <w:rPr>
+              <w:rFonts w:ascii="Cambria Math" w:eastAsia="宋体" w:hAnsi="Cambria Math" w:cs="Times New Roman" w:hint="eastAsia"/>
+              <w:color w:val="000000" w:themeColor="text1"/>
+            </w:rPr>
+            <m:t>1</m:t>
+          </m:r>
+          <m:r>
+            <w:rPr>
+              <w:rFonts w:ascii="Cambria Math" w:eastAsia="宋体" w:hAnsi="Cambria Math" w:cs="Times New Roman"/>
+            </w:rPr>
+            <m:t xml:space="preserve">, </m:t>
+          </m:r>
+          <m:r>
+            <w:rPr>
+              <w:rFonts w:ascii="Cambria Math" w:eastAsia="宋体" w:hAnsi="Cambria Math" w:cs="Times New Roman" w:hint="eastAsia"/>
+              <w:color w:val="000000" w:themeColor="text1"/>
+            </w:rPr>
+            <m:t>1</m:t>
+          </m:r>
+          <m:r>
+            <w:rPr>
+              <w:rFonts w:ascii="Cambria Math" w:eastAsia="宋体" w:hAnsi="Cambria Math" w:cs="Times New Roman" w:hint="eastAsia"/>
+            </w:rPr>
+            <m:t>]</m:t>
+          </m:r>
+        </m:oMath>
+      </m:oMathPara>
+    </w:p>
+    <w:p>
+      <w:pPr>
+        <w:ind w:firstLine="420"/>
+        <w:rPr>
+          <w:rFonts w:ascii="Cambria Math" w:eastAsia="宋体" w:hAnsi="Cambria Math" w:cs="Times New Roman"/>
+        </w:rPr>
+      </w:pPr>
+      <w:r>
+        <w:rPr>
+          <w:rFonts w:ascii="Cambria Math" w:eastAsia="宋体" w:hAnsi="Cambria Math" w:cs="Times New Roman" w:hint="eastAsia"/>
+        </w:rPr>
+        <w:t>直到将所有的</w:t>
+      </w:r>
+      <w:r>
+        <w:rPr>
+          <w:rFonts w:ascii="Cambria Math" w:eastAsia="宋体" w:hAnsi="Cambria Math" w:cs="Times New Roman" w:hint="eastAsia"/>
+        </w:rPr>
+        <w:t>1</w:t>
+      </w:r>
+      <w:r>
+        <w:rPr>
+          <w:rFonts w:ascii="Cambria Math" w:eastAsia="宋体" w:hAnsi="Cambria Math" w:cs="Times New Roman" w:hint="eastAsia"/>
+        </w:rPr>
+        <w:t>都移动到</w:t>
+      </w:r>
+      <w:r>
+        <w:rPr>
+          <w:rFonts w:ascii="Cambria Math" w:eastAsia="宋体" w:hAnsi="Cambria Math" w:cs="Times New Roman" w:hint="eastAsia"/>
+        </w:rPr>
+        <w:t>数组的末尾，再也没有任何</w:t>
+      </w:r>
+      <w:r>
+        <w:rPr>
+          <w:rFonts w:ascii="Cambria Math" w:eastAsia="宋体" w:hAnsi="Cambria Math" w:cs="Times New Roman" w:hint="eastAsia"/>
+        </w:rPr>
+        <w:t>序对</w:t>
+      </w:r>
+      <m:oMath>
+        <m:r>
+          <w:rPr>
+            <w:rFonts w:ascii="Cambria Math" w:eastAsia="宋体" w:hAnsi="Cambria Math" w:cs="Times New Roman" w:hint="eastAsia"/>
+          </w:rPr>
+          <m:t>[</m:t>
+        </m:r>
+        <m:r>
+          <w:rPr>
+            <w:rFonts w:ascii="Cambria Math" w:eastAsia="宋体" w:hAnsi="Cambria Math" w:cs="Times New Roman"/>
+          </w:rPr>
+          <m:t>1, 0]</m:t>
+        </m:r>
+      </m:oMath>
+      <w:r>
+        <w:rPr>
+          <w:rFonts w:ascii="Cambria Math" w:eastAsia="宋体" w:hAnsi="Cambria Math" w:cs="Times New Roman" w:hint="eastAsia"/>
+        </w:rPr>
+        <w:t>，算法结束。</w:t>
       </w:r>
       <w:r>
         <w:rPr>
@@ -2117,21 +3579,9 @@
       </w:pPr>
       <w:r>
         <w:rPr>
-          <w:rFonts w:ascii="Cambria Math" w:eastAsia="宋体" w:hAnsi="Cambria Math" w:cs="Times New Roman"/>
-        </w:rPr>
-        <w:t xml:space="preserve">Chase’s Twiddle - </w:t>
-      </w:r>
-      <w:r>
-        <w:rPr>
-          <w:rFonts w:ascii="Cambria Math" w:eastAsia="宋体" w:hAnsi="Cambria Math" w:cs="Times New Roman" w:hint="eastAsia"/>
-        </w:rPr>
-        <w:t>Algorithm</w:t>
-      </w:r>
-      <w:r>
-        <w:rPr>
-          <w:rFonts w:ascii="Cambria Math" w:eastAsia="宋体" w:hAnsi="Cambria Math" w:cs="Times New Roman"/>
-        </w:rPr>
-        <w:t xml:space="preserve"> 382: Combinations of M out of N Objects:</w:t>
+          <w:rFonts w:ascii="Cambria Math" w:eastAsia="宋体" w:hAnsi="Cambria Math" w:cs="Times New Roman" w:hint="eastAsia"/>
+        </w:rPr>
+        <w:t>二项式系数：</w:t>
       </w:r>
     </w:p>
     <w:p>
@@ -2142,6 +3592,48 @@
         </w:rPr>
       </w:pPr>
       <w:hyperlink r:id="rId8" w:history="1">
+        <w:r>
+          <w:rPr>
+            <w:rStyle w:val="ab"/>
+            <w:rFonts w:ascii="Cambria Math" w:eastAsia="宋体" w:hAnsi="Cambria Math" w:cs="Times New Roman"/>
+          </w:rPr>
+          <w:t>https://en.wikipedia.org/wiki/Binomial_coefficient</w:t>
+        </w:r>
+      </w:hyperlink>
+    </w:p>
+    <w:p>
+      <w:pPr>
+        <w:rPr>
+          <w:rFonts w:ascii="Cambria Math" w:eastAsia="宋体" w:hAnsi="Cambria Math" w:cs="Times New Roman"/>
+        </w:rPr>
+      </w:pPr>
+      <w:r>
+        <w:rPr>
+          <w:rFonts w:ascii="Cambria Math" w:eastAsia="宋体" w:hAnsi="Cambria Math" w:cs="Times New Roman"/>
+        </w:rPr>
+        <w:t xml:space="preserve">Chase’s Twiddle - </w:t>
+      </w:r>
+      <w:r>
+        <w:rPr>
+          <w:rFonts w:ascii="Cambria Math" w:eastAsia="宋体" w:hAnsi="Cambria Math" w:cs="Times New Roman" w:hint="eastAsia"/>
+        </w:rPr>
+        <w:t>Algorithm</w:t>
+      </w:r>
+      <w:r>
+        <w:rPr>
+          <w:rFonts w:ascii="Cambria Math" w:eastAsia="宋体" w:hAnsi="Cambria Math" w:cs="Times New Roman"/>
+        </w:rPr>
+        <w:t xml:space="preserve"> 382: Combinations of M out of N Objects:</w:t>
+      </w:r>
+    </w:p>
+    <w:p>
+      <w:pPr>
+        <w:ind w:firstLine="420"/>
+        <w:rPr>
+          <w:rFonts w:ascii="Cambria Math" w:eastAsia="宋体" w:hAnsi="Cambria Math" w:cs="Times New Roman"/>
+        </w:rPr>
+      </w:pPr>
+      <w:hyperlink r:id="rId9" w:history="1">
         <w:r>
           <w:rPr>
             <w:rStyle w:val="ab"/>
@@ -2158,7 +3650,7 @@
           <w:rFonts w:ascii="Cambria Math" w:eastAsia="宋体" w:hAnsi="Cambria Math" w:cs="Times New Roman"/>
         </w:rPr>
       </w:pPr>
-      <w:hyperlink r:id="rId9" w:history="1">
+      <w:hyperlink r:id="rId10" w:history="1">
         <w:r>
           <w:rPr>
             <w:rStyle w:val="ab"/>
@@ -2201,7 +3693,7 @@
           <w:rFonts w:ascii="Cambria Math" w:eastAsia="宋体" w:hAnsi="Cambria Math" w:cs="Times New Roman"/>
         </w:rPr>
       </w:pPr>
-      <w:hyperlink r:id="rId10" w:history="1">
+      <w:hyperlink r:id="rId11" w:history="1">
         <w:r>
           <w:rPr>
             <w:rStyle w:val="ab"/>
@@ -2218,7 +3710,7 @@
           <w:rFonts w:ascii="Cambria Math" w:eastAsia="宋体" w:hAnsi="Cambria Math" w:cs="Times New Roman"/>
         </w:rPr>
       </w:pPr>
-      <w:hyperlink r:id="rId11" w:history="1">
+      <w:hyperlink r:id="rId12" w:history="1">
         <w:r>
           <w:rPr>
             <w:rStyle w:val="ab"/>
@@ -2248,7 +3740,7 @@
           <w:rFonts w:ascii="Cambria Math" w:eastAsia="宋体" w:hAnsi="Cambria Math" w:cs="Times New Roman"/>
         </w:rPr>
       </w:pPr>
-      <w:hyperlink r:id="rId12" w:history="1">
+      <w:hyperlink r:id="rId13" w:history="1">
         <w:r>
           <w:rPr>
             <w:rStyle w:val="ab"/>

</xml_diff>